<commit_message>
Changes to the FastCopy document
</commit_message>
<xml_diff>
--- a/02-011-fastcopy/FAQ_FastCopy.docx
+++ b/02-011-fastcopy/FAQ_FastCopy.docx
@@ -7,8 +7,6 @@
         <w:pStyle w:val="Subtitle"/>
         <w:ind w:left="420"/>
       </w:pPr>
-      <w:bookmarkStart w:id="0" w:name="_GoBack"/>
-      <w:bookmarkEnd w:id="0"/>
       <w:r>
         <w:rPr>
           <w:rFonts w:hint="eastAsia"/>
@@ -592,6 +590,260 @@
           </w:p>
         </w:tc>
       </w:tr>
+      <w:tr>
+        <w:trPr>
+          <w:trHeight w:val="485"/>
+        </w:trPr>
+        <w:tc>
+          <w:tcPr>
+            <w:tcW w:w="789" w:type="dxa"/>
+            <w:tcBorders>
+              <w:top w:val="single" w:sz="8" w:space="0" w:color="000000"/>
+              <w:left w:val="single" w:sz="8" w:space="0" w:color="000000"/>
+              <w:bottom w:val="single" w:sz="8" w:space="0" w:color="000000"/>
+              <w:right w:val="single" w:sz="8" w:space="0" w:color="000000"/>
+            </w:tcBorders>
+            <w:shd w:val="clear" w:color="auto" w:fill="auto"/>
+            <w:tcMar>
+              <w:top w:w="53" w:type="dxa"/>
+              <w:left w:w="53" w:type="dxa"/>
+              <w:bottom w:w="21" w:type="dxa"/>
+              <w:right w:w="53" w:type="dxa"/>
+            </w:tcMar>
+            <w:vAlign w:val="center"/>
+          </w:tcPr>
+          <w:p>
+            <w:pPr>
+              <w:ind w:leftChars="0" w:left="0"/>
+              <w:rPr>
+                <w:sz w:val="20"/>
+                <w:szCs w:val="20"/>
+              </w:rPr>
+            </w:pPr>
+            <w:r>
+              <w:rPr>
+                <w:sz w:val="20"/>
+                <w:szCs w:val="20"/>
+              </w:rPr>
+              <w:t>2</w:t>
+            </w:r>
+          </w:p>
+        </w:tc>
+        <w:tc>
+          <w:tcPr>
+            <w:tcW w:w="1128" w:type="dxa"/>
+            <w:tcBorders>
+              <w:top w:val="single" w:sz="8" w:space="0" w:color="000000"/>
+              <w:left w:val="single" w:sz="8" w:space="0" w:color="000000"/>
+              <w:bottom w:val="single" w:sz="8" w:space="0" w:color="000000"/>
+              <w:right w:val="single" w:sz="8" w:space="0" w:color="000000"/>
+            </w:tcBorders>
+            <w:shd w:val="clear" w:color="auto" w:fill="auto"/>
+            <w:tcMar>
+              <w:top w:w="53" w:type="dxa"/>
+              <w:left w:w="53" w:type="dxa"/>
+              <w:bottom w:w="21" w:type="dxa"/>
+              <w:right w:w="53" w:type="dxa"/>
+            </w:tcMar>
+            <w:vAlign w:val="center"/>
+          </w:tcPr>
+          <w:p>
+            <w:pPr>
+              <w:ind w:leftChars="0" w:left="0"/>
+              <w:rPr>
+                <w:sz w:val="20"/>
+                <w:szCs w:val="20"/>
+              </w:rPr>
+            </w:pPr>
+            <w:r>
+              <w:rPr>
+                <w:sz w:val="20"/>
+                <w:szCs w:val="20"/>
+              </w:rPr>
+              <w:t>V0.2</w:t>
+            </w:r>
+          </w:p>
+        </w:tc>
+        <w:tc>
+          <w:tcPr>
+            <w:tcW w:w="1328" w:type="dxa"/>
+            <w:tcBorders>
+              <w:top w:val="single" w:sz="8" w:space="0" w:color="000000"/>
+              <w:left w:val="single" w:sz="8" w:space="0" w:color="000000"/>
+              <w:bottom w:val="single" w:sz="8" w:space="0" w:color="000000"/>
+              <w:right w:val="single" w:sz="8" w:space="0" w:color="000000"/>
+            </w:tcBorders>
+            <w:vAlign w:val="center"/>
+          </w:tcPr>
+          <w:p>
+            <w:pPr>
+              <w:ind w:leftChars="0" w:left="0"/>
+              <w:rPr>
+                <w:sz w:val="20"/>
+                <w:szCs w:val="20"/>
+              </w:rPr>
+            </w:pPr>
+            <w:r>
+              <w:rPr>
+                <w:sz w:val="20"/>
+                <w:szCs w:val="20"/>
+              </w:rPr>
+              <w:t>Nov 16 2023</w:t>
+            </w:r>
+          </w:p>
+        </w:tc>
+        <w:tc>
+          <w:tcPr>
+            <w:tcW w:w="2137" w:type="dxa"/>
+            <w:tcBorders>
+              <w:top w:val="single" w:sz="8" w:space="0" w:color="000000"/>
+              <w:left w:val="single" w:sz="8" w:space="0" w:color="000000"/>
+              <w:bottom w:val="single" w:sz="8" w:space="0" w:color="000000"/>
+              <w:right w:val="single" w:sz="8" w:space="0" w:color="000000"/>
+            </w:tcBorders>
+            <w:shd w:val="clear" w:color="auto" w:fill="auto"/>
+            <w:tcMar>
+              <w:top w:w="53" w:type="dxa"/>
+              <w:left w:w="53" w:type="dxa"/>
+              <w:bottom w:w="21" w:type="dxa"/>
+              <w:right w:w="53" w:type="dxa"/>
+            </w:tcMar>
+            <w:vAlign w:val="center"/>
+          </w:tcPr>
+          <w:p>
+            <w:pPr>
+              <w:ind w:leftChars="0" w:left="0"/>
+              <w:rPr>
+                <w:rFonts w:eastAsiaTheme="minorEastAsia" w:hint="eastAsia"/>
+                <w:sz w:val="20"/>
+                <w:szCs w:val="20"/>
+              </w:rPr>
+            </w:pPr>
+          </w:p>
+        </w:tc>
+        <w:tc>
+          <w:tcPr>
+            <w:tcW w:w="1664" w:type="dxa"/>
+            <w:tcBorders>
+              <w:top w:val="single" w:sz="8" w:space="0" w:color="000000"/>
+              <w:left w:val="single" w:sz="8" w:space="0" w:color="000000"/>
+              <w:bottom w:val="single" w:sz="8" w:space="0" w:color="000000"/>
+              <w:right w:val="single" w:sz="8" w:space="0" w:color="000000"/>
+            </w:tcBorders>
+            <w:shd w:val="clear" w:color="auto" w:fill="auto"/>
+            <w:tcMar>
+              <w:top w:w="53" w:type="dxa"/>
+              <w:left w:w="53" w:type="dxa"/>
+              <w:bottom w:w="21" w:type="dxa"/>
+              <w:right w:w="53" w:type="dxa"/>
+            </w:tcMar>
+            <w:vAlign w:val="center"/>
+          </w:tcPr>
+          <w:p>
+            <w:pPr>
+              <w:ind w:leftChars="0" w:left="0"/>
+              <w:rPr>
+                <w:sz w:val="20"/>
+                <w:szCs w:val="20"/>
+              </w:rPr>
+            </w:pPr>
+            <w:r>
+              <w:rPr>
+                <w:sz w:val="20"/>
+                <w:szCs w:val="20"/>
+              </w:rPr>
+              <w:t xml:space="preserve">Marco Jiménez </w:t>
+            </w:r>
+          </w:p>
+        </w:tc>
+        <w:tc>
+          <w:tcPr>
+            <w:tcW w:w="2987" w:type="dxa"/>
+            <w:tcBorders>
+              <w:top w:val="single" w:sz="8" w:space="0" w:color="000000"/>
+              <w:left w:val="single" w:sz="8" w:space="0" w:color="000000"/>
+              <w:bottom w:val="single" w:sz="8" w:space="0" w:color="000000"/>
+              <w:right w:val="single" w:sz="8" w:space="0" w:color="000000"/>
+            </w:tcBorders>
+            <w:shd w:val="clear" w:color="auto" w:fill="auto"/>
+            <w:tcMar>
+              <w:top w:w="53" w:type="dxa"/>
+              <w:left w:w="53" w:type="dxa"/>
+              <w:bottom w:w="21" w:type="dxa"/>
+              <w:right w:w="53" w:type="dxa"/>
+            </w:tcMar>
+            <w:vAlign w:val="center"/>
+          </w:tcPr>
+          <w:p>
+            <w:pPr>
+              <w:ind w:leftChars="0" w:left="0"/>
+              <w:rPr>
+                <w:rFonts w:eastAsiaTheme="minorEastAsia"/>
+                <w:sz w:val="20"/>
+                <w:szCs w:val="20"/>
+              </w:rPr>
+            </w:pPr>
+            <w:r>
+              <w:rPr>
+                <w:rFonts w:eastAsiaTheme="minorEastAsia"/>
+                <w:sz w:val="20"/>
+                <w:szCs w:val="20"/>
+              </w:rPr>
+              <w:t>How to</w:t>
+            </w:r>
+            <w:r>
+              <w:rPr>
+                <w:rFonts w:eastAsiaTheme="minorEastAsia"/>
+                <w:sz w:val="20"/>
+                <w:szCs w:val="20"/>
+              </w:rPr>
+              <w:t xml:space="preserve"> install and</w:t>
+            </w:r>
+            <w:r>
+              <w:rPr>
+                <w:rFonts w:eastAsiaTheme="minorEastAsia"/>
+                <w:sz w:val="20"/>
+                <w:szCs w:val="20"/>
+              </w:rPr>
+              <w:t xml:space="preserve"> </w:t>
+            </w:r>
+            <w:r>
+              <w:rPr>
+                <w:rFonts w:eastAsiaTheme="minorEastAsia"/>
+                <w:sz w:val="20"/>
+                <w:szCs w:val="20"/>
+              </w:rPr>
+              <w:t>use</w:t>
+            </w:r>
+            <w:r>
+              <w:rPr>
+                <w:rFonts w:eastAsiaTheme="minorEastAsia"/>
+                <w:sz w:val="20"/>
+                <w:szCs w:val="20"/>
+              </w:rPr>
+              <w:t xml:space="preserve"> </w:t>
+            </w:r>
+            <w:proofErr w:type="spellStart"/>
+            <w:r>
+              <w:rPr>
+                <w:rFonts w:eastAsiaTheme="minorEastAsia"/>
+                <w:sz w:val="20"/>
+                <w:szCs w:val="20"/>
+              </w:rPr>
+              <w:t>FastCopy</w:t>
+            </w:r>
+            <w:proofErr w:type="spellEnd"/>
+            <w:r>
+              <w:rPr>
+                <w:rFonts w:eastAsiaTheme="minorEastAsia"/>
+                <w:sz w:val="20"/>
+                <w:szCs w:val="20"/>
+              </w:rPr>
+              <w:t>.</w:t>
+            </w:r>
+          </w:p>
+        </w:tc>
+      </w:tr>
     </w:tbl>
     <w:p>
       <w:pPr>
@@ -667,18 +919,14 @@
         </w:tabs>
         <w:spacing w:line="240" w:lineRule="auto"/>
         <w:ind w:leftChars="0" w:left="0"/>
-        <w:rPr>
-          <w:rFonts w:eastAsia="SimSun"/>
-        </w:rPr>
-      </w:pPr>
-      <w:hyperlink r:id="rId7" w:history="1">
+      </w:pPr>
+      <w:hyperlink r:id="rId8" w:history="1">
         <w:r>
           <w:rPr>
             <w:rStyle w:val="Hyperlink"/>
-            <w:rFonts w:eastAsia="SimSun"/>
             <w:color w:val="auto"/>
           </w:rPr>
-          <w:t>https://fastcopy.jp/archive/FastCopy5.3.1_installer.exe</w:t>
+          <w:t>https://github.com/huaweicloud-latam/migration-tool-map/tree/main/02-011-fastcopy</w:t>
         </w:r>
       </w:hyperlink>
     </w:p>
@@ -751,279 +999,13 @@
       </w:pPr>
       <w:r>
         <w:rPr>
-          <w:rFonts w:eastAsia="SimSun"/>
-        </w:rPr>
-        <w:t xml:space="preserve">Step 2: Install </w:t>
-      </w:r>
-      <w:proofErr w:type="spellStart"/>
-      <w:r>
-        <w:rPr>
-          <w:rFonts w:eastAsia="SimSun"/>
-        </w:rPr>
-        <w:t>FastCopy</w:t>
-      </w:r>
-      <w:proofErr w:type="spellEnd"/>
-      <w:r>
-        <w:rPr>
           <w:noProof/>
         </w:rPr>
         <w:drawing>
-          <wp:inline distT="0" distB="0" distL="0" distR="0" wp14:anchorId="65EFE164" wp14:editId="3EA6975D">
-            <wp:extent cx="5274310" cy="2743835"/>
-            <wp:effectExtent l="0" t="0" r="2540" b="0"/>
-            <wp:docPr id="5" name="Picture 5"/>
-            <wp:cNvGraphicFramePr>
-              <a:graphicFrameLocks xmlns:a="http://schemas.openxmlformats.org/drawingml/2006/main" noChangeAspect="1"/>
-            </wp:cNvGraphicFramePr>
-            <a:graphic xmlns:a="http://schemas.openxmlformats.org/drawingml/2006/main">
-              <a:graphicData uri="http://schemas.openxmlformats.org/drawingml/2006/picture">
-                <pic:pic xmlns:pic="http://schemas.openxmlformats.org/drawingml/2006/picture">
-                  <pic:nvPicPr>
-                    <pic:cNvPr id="1" name=""/>
-                    <pic:cNvPicPr/>
-                  </pic:nvPicPr>
-                  <pic:blipFill>
-                    <a:blip r:embed="rId8"/>
-                    <a:stretch>
-                      <a:fillRect/>
-                    </a:stretch>
-                  </pic:blipFill>
-                  <pic:spPr>
-                    <a:xfrm>
-                      <a:off x="0" y="0"/>
-                      <a:ext cx="5274310" cy="2743835"/>
-                    </a:xfrm>
-                    <a:prstGeom prst="rect">
-                      <a:avLst/>
-                    </a:prstGeom>
-                  </pic:spPr>
-                </pic:pic>
-              </a:graphicData>
-            </a:graphic>
-          </wp:inline>
-        </w:drawing>
-      </w:r>
-    </w:p>
-    <w:p>
-      <w:pPr>
-        <w:tabs>
-          <w:tab w:val="left" w:pos="1100"/>
-        </w:tabs>
-        <w:spacing w:line="240" w:lineRule="auto"/>
-        <w:ind w:leftChars="0" w:left="0"/>
-        <w:rPr>
-          <w:rFonts w:eastAsia="SimSun"/>
-        </w:rPr>
-      </w:pPr>
-    </w:p>
-    <w:p>
-      <w:pPr>
-        <w:tabs>
-          <w:tab w:val="left" w:pos="1100"/>
-        </w:tabs>
-        <w:spacing w:line="240" w:lineRule="auto"/>
-        <w:ind w:leftChars="0" w:left="0"/>
-        <w:rPr>
-          <w:rFonts w:eastAsia="SimSun"/>
-        </w:rPr>
-      </w:pPr>
-    </w:p>
-    <w:p>
-      <w:pPr>
-        <w:tabs>
-          <w:tab w:val="left" w:pos="1100"/>
-        </w:tabs>
-        <w:spacing w:line="240" w:lineRule="auto"/>
-        <w:ind w:leftChars="0" w:left="0"/>
-        <w:rPr>
-          <w:rFonts w:eastAsia="SimSun"/>
-        </w:rPr>
-      </w:pPr>
-    </w:p>
-    <w:p>
-      <w:pPr>
-        <w:tabs>
-          <w:tab w:val="left" w:pos="1100"/>
-        </w:tabs>
-        <w:spacing w:line="240" w:lineRule="auto"/>
-        <w:ind w:leftChars="0" w:left="0"/>
-        <w:rPr>
-          <w:rFonts w:eastAsia="SimSun"/>
-        </w:rPr>
-      </w:pPr>
-    </w:p>
-    <w:p>
-      <w:pPr>
-        <w:tabs>
-          <w:tab w:val="left" w:pos="1100"/>
-        </w:tabs>
-        <w:spacing w:line="240" w:lineRule="auto"/>
-        <w:ind w:leftChars="0" w:left="0"/>
-        <w:rPr>
-          <w:rFonts w:eastAsia="SimSun"/>
-        </w:rPr>
-      </w:pPr>
-    </w:p>
-    <w:p>
-      <w:pPr>
-        <w:tabs>
-          <w:tab w:val="left" w:pos="1100"/>
-        </w:tabs>
-        <w:spacing w:line="240" w:lineRule="auto"/>
-        <w:ind w:leftChars="0" w:left="0"/>
-        <w:rPr>
-          <w:rFonts w:eastAsia="SimSun"/>
-        </w:rPr>
-      </w:pPr>
-    </w:p>
-    <w:p>
-      <w:pPr>
-        <w:tabs>
-          <w:tab w:val="left" w:pos="1100"/>
-        </w:tabs>
-        <w:spacing w:line="240" w:lineRule="auto"/>
-        <w:ind w:leftChars="0" w:left="0"/>
-        <w:rPr>
-          <w:rFonts w:eastAsia="SimSun"/>
-        </w:rPr>
-      </w:pPr>
-    </w:p>
-    <w:p>
-      <w:pPr>
-        <w:tabs>
-          <w:tab w:val="left" w:pos="1100"/>
-        </w:tabs>
-        <w:spacing w:line="240" w:lineRule="auto"/>
-        <w:ind w:leftChars="0" w:left="0"/>
-        <w:rPr>
-          <w:rFonts w:eastAsia="SimSun"/>
-        </w:rPr>
-      </w:pPr>
-    </w:p>
-    <w:p>
-      <w:pPr>
-        <w:tabs>
-          <w:tab w:val="left" w:pos="1100"/>
-        </w:tabs>
-        <w:spacing w:line="240" w:lineRule="auto"/>
-        <w:ind w:leftChars="0" w:left="0"/>
-        <w:rPr>
-          <w:rFonts w:eastAsia="SimSun"/>
-        </w:rPr>
-      </w:pPr>
-    </w:p>
-    <w:p>
-      <w:pPr>
-        <w:tabs>
-          <w:tab w:val="left" w:pos="1100"/>
-        </w:tabs>
-        <w:spacing w:line="240" w:lineRule="auto"/>
-        <w:ind w:leftChars="0" w:left="0"/>
-        <w:rPr>
-          <w:rFonts w:eastAsia="SimSun"/>
-        </w:rPr>
-      </w:pPr>
-    </w:p>
-    <w:p>
-      <w:pPr>
-        <w:tabs>
-          <w:tab w:val="left" w:pos="1100"/>
-        </w:tabs>
-        <w:spacing w:line="240" w:lineRule="auto"/>
-        <w:ind w:leftChars="0" w:left="0"/>
-        <w:rPr>
-          <w:rFonts w:eastAsia="SimSun"/>
-        </w:rPr>
-      </w:pPr>
-      <w:r>
-        <w:rPr>
-          <w:rFonts w:eastAsia="SimSun"/>
-        </w:rPr>
-        <w:lastRenderedPageBreak/>
-        <w:t xml:space="preserve">Step </w:t>
-      </w:r>
-      <w:r>
-        <w:rPr>
-          <w:rFonts w:eastAsia="SimSun"/>
-        </w:rPr>
-        <w:t>3: Select the path were fast copy will be installed</w:t>
-      </w:r>
-    </w:p>
-    <w:p>
-      <w:pPr>
-        <w:tabs>
-          <w:tab w:val="left" w:pos="1100"/>
-        </w:tabs>
-        <w:spacing w:line="240" w:lineRule="auto"/>
-        <w:ind w:leftChars="0" w:left="0"/>
-        <w:rPr>
-          <w:rFonts w:eastAsia="SimSun"/>
-        </w:rPr>
-      </w:pPr>
-      <w:r>
-        <w:rPr>
-          <w:rFonts w:eastAsia="SimSun"/>
-        </w:rPr>
-        <w:t xml:space="preserve">Step </w:t>
-      </w:r>
-      <w:r>
-        <w:rPr>
-          <w:rFonts w:eastAsia="SimSun"/>
-        </w:rPr>
-        <w:t>4</w:t>
-      </w:r>
-      <w:r>
-        <w:rPr>
-          <w:rFonts w:eastAsia="SimSun"/>
-        </w:rPr>
-        <w:t xml:space="preserve">: </w:t>
-      </w:r>
-      <w:r>
-        <w:rPr>
-          <w:rFonts w:eastAsia="SimSun"/>
-        </w:rPr>
-        <w:t>Sets default</w:t>
-      </w:r>
-      <w:r>
-        <w:rPr>
-          <w:rFonts w:eastAsia="SimSun"/>
-        </w:rPr>
-        <w:t xml:space="preserve"> configuration</w:t>
-      </w:r>
-    </w:p>
-    <w:p>
-      <w:pPr>
-        <w:tabs>
-          <w:tab w:val="left" w:pos="1100"/>
-        </w:tabs>
-        <w:spacing w:line="240" w:lineRule="auto"/>
-        <w:ind w:leftChars="0" w:left="0"/>
-        <w:rPr>
-          <w:rFonts w:eastAsia="SimSun"/>
-        </w:rPr>
-      </w:pPr>
-    </w:p>
-    <w:p>
-      <w:pPr>
-        <w:tabs>
-          <w:tab w:val="left" w:pos="1100"/>
-        </w:tabs>
-        <w:spacing w:line="240" w:lineRule="auto"/>
-        <w:ind w:leftChars="0" w:left="0"/>
-        <w:jc w:val="center"/>
-        <w:rPr>
-          <w:rFonts w:eastAsia="SimSun"/>
-        </w:rPr>
-      </w:pPr>
-      <w:r>
-        <w:rPr>
-          <w:noProof/>
-        </w:rPr>
-        <w:drawing>
-          <wp:inline distT="0" distB="0" distL="0" distR="0" wp14:anchorId="6EDE0F14" wp14:editId="5D0EC28B">
-            <wp:extent cx="5274310" cy="3567430"/>
-            <wp:effectExtent l="0" t="0" r="2540" b="0"/>
-            <wp:docPr id="6" name="Picture 6"/>
+          <wp:inline distT="0" distB="0" distL="0" distR="0" wp14:anchorId="2FDEEE90" wp14:editId="27041CF9">
+            <wp:extent cx="6203488" cy="504883"/>
+            <wp:effectExtent l="0" t="0" r="6985" b="9525"/>
+            <wp:docPr id="1" name="Picture 1"/>
             <wp:cNvGraphicFramePr>
               <a:graphicFrameLocks xmlns:a="http://schemas.openxmlformats.org/drawingml/2006/main" noChangeAspect="1"/>
             </wp:cNvGraphicFramePr>
@@ -1043,7 +1025,7 @@
                   <pic:spPr>
                     <a:xfrm>
                       <a:off x="0" y="0"/>
-                      <a:ext cx="5274310" cy="3567430"/>
+                      <a:ext cx="6402167" cy="521053"/>
                     </a:xfrm>
                     <a:prstGeom prst="rect">
                       <a:avLst/>
@@ -1067,106 +1049,32 @@
           <w:rFonts w:eastAsia="SimSun"/>
         </w:rPr>
       </w:pPr>
-      <w:r>
-        <w:rPr>
-          <w:rFonts w:eastAsia="SimSun"/>
-        </w:rPr>
-        <w:t xml:space="preserve">Step </w:t>
-      </w:r>
-      <w:r>
-        <w:rPr>
-          <w:rFonts w:eastAsia="SimSun"/>
-        </w:rPr>
-        <w:t>5</w:t>
-      </w:r>
-      <w:r>
-        <w:rPr>
-          <w:rFonts w:eastAsia="SimSun"/>
-        </w:rPr>
-        <w:t xml:space="preserve">: </w:t>
-      </w:r>
-      <w:r>
-        <w:rPr>
-          <w:rFonts w:eastAsia="SimSun"/>
-        </w:rPr>
-        <w:t>The program was successfully installed</w:t>
-      </w:r>
-    </w:p>
-    <w:p>
-      <w:pPr>
-        <w:tabs>
-          <w:tab w:val="left" w:pos="1100"/>
-        </w:tabs>
-        <w:spacing w:line="240" w:lineRule="auto"/>
-        <w:ind w:leftChars="0" w:left="0"/>
-        <w:rPr>
-          <w:rFonts w:eastAsia="SimSun"/>
-        </w:rPr>
-      </w:pPr>
-    </w:p>
-    <w:p>
-      <w:pPr>
-        <w:tabs>
-          <w:tab w:val="left" w:pos="1100"/>
-        </w:tabs>
-        <w:spacing w:line="240" w:lineRule="auto"/>
-        <w:ind w:leftChars="0" w:left="0"/>
-        <w:rPr>
-          <w:rFonts w:eastAsia="SimSun"/>
-        </w:rPr>
-      </w:pPr>
-    </w:p>
-    <w:p>
-      <w:pPr>
-        <w:tabs>
-          <w:tab w:val="left" w:pos="1100"/>
-        </w:tabs>
-        <w:spacing w:line="240" w:lineRule="auto"/>
-        <w:ind w:leftChars="0" w:left="0"/>
-        <w:rPr>
-          <w:rFonts w:eastAsia="SimSun"/>
-        </w:rPr>
-      </w:pPr>
+    </w:p>
+    <w:p>
+      <w:pPr>
+        <w:tabs>
+          <w:tab w:val="left" w:pos="1100"/>
+        </w:tabs>
+        <w:spacing w:line="240" w:lineRule="auto"/>
+        <w:ind w:leftChars="0" w:left="0"/>
+        <w:rPr>
+          <w:noProof/>
+        </w:rPr>
+      </w:pPr>
+      <w:r>
+        <w:rPr>
+          <w:rFonts w:eastAsia="SimSun"/>
+        </w:rPr>
+        <w:t xml:space="preserve">Step 2: Install </w:t>
+      </w:r>
       <w:proofErr w:type="spellStart"/>
       <w:r>
         <w:rPr>
           <w:rFonts w:eastAsia="SimSun"/>
-          <w:b/>
         </w:rPr>
         <w:t>FastCopy</w:t>
       </w:r>
       <w:proofErr w:type="spellEnd"/>
-      <w:r>
-        <w:rPr>
-          <w:rFonts w:eastAsia="SimSun"/>
-          <w:b/>
-        </w:rPr>
-        <w:t xml:space="preserve"> Test</w:t>
-      </w:r>
-    </w:p>
-    <w:p>
-      <w:pPr>
-        <w:tabs>
-          <w:tab w:val="left" w:pos="1100"/>
-        </w:tabs>
-        <w:spacing w:line="240" w:lineRule="auto"/>
-        <w:ind w:leftChars="0" w:left="0"/>
-        <w:rPr>
-          <w:rFonts w:eastAsia="SimSun"/>
-        </w:rPr>
-      </w:pPr>
-      <w:r>
-        <w:rPr>
-          <w:rFonts w:eastAsia="SimSun"/>
-        </w:rPr>
-        <w:t xml:space="preserve">Step </w:t>
-      </w:r>
-      <w:r>
-        <w:rPr>
-          <w:rFonts w:eastAsia="SimSun"/>
-        </w:rPr>
-        <w:t>6 Open the tool and choose the path to be copied</w:t>
-      </w:r>
     </w:p>
     <w:p>
       <w:pPr>
@@ -1185,10 +1093,10 @@
           <w:noProof/>
         </w:rPr>
         <w:drawing>
-          <wp:inline distT="0" distB="0" distL="0" distR="0" wp14:anchorId="27F24B43" wp14:editId="079CBE24">
-            <wp:extent cx="3333750" cy="3124200"/>
-            <wp:effectExtent l="0" t="0" r="0" b="0"/>
-            <wp:docPr id="8" name="Picture 8"/>
+          <wp:inline distT="0" distB="0" distL="0" distR="0" wp14:anchorId="392A6023" wp14:editId="2522369D">
+            <wp:extent cx="3438525" cy="3257550"/>
+            <wp:effectExtent l="0" t="0" r="9525" b="0"/>
+            <wp:docPr id="2" name="Picture 2"/>
             <wp:cNvGraphicFramePr>
               <a:graphicFrameLocks xmlns:a="http://schemas.openxmlformats.org/drawingml/2006/main" noChangeAspect="1"/>
             </wp:cNvGraphicFramePr>
@@ -1208,7 +1116,7 @@
                   <pic:spPr>
                     <a:xfrm>
                       <a:off x="0" y="0"/>
-                      <a:ext cx="3333750" cy="3124200"/>
+                      <a:ext cx="3438525" cy="3257550"/>
                     </a:xfrm>
                     <a:prstGeom prst="rect">
                       <a:avLst/>
@@ -1228,6 +1136,120 @@
         </w:tabs>
         <w:spacing w:line="240" w:lineRule="auto"/>
         <w:ind w:leftChars="0" w:left="0"/>
+        <w:rPr>
+          <w:rFonts w:eastAsia="SimSun"/>
+        </w:rPr>
+      </w:pPr>
+    </w:p>
+    <w:p>
+      <w:pPr>
+        <w:tabs>
+          <w:tab w:val="left" w:pos="1100"/>
+        </w:tabs>
+        <w:spacing w:line="240" w:lineRule="auto"/>
+        <w:ind w:leftChars="0" w:left="0"/>
+        <w:rPr>
+          <w:rFonts w:eastAsia="SimSun"/>
+        </w:rPr>
+      </w:pPr>
+    </w:p>
+    <w:p>
+      <w:pPr>
+        <w:tabs>
+          <w:tab w:val="left" w:pos="1100"/>
+        </w:tabs>
+        <w:spacing w:line="240" w:lineRule="auto"/>
+        <w:ind w:leftChars="0" w:left="0"/>
+        <w:rPr>
+          <w:rFonts w:eastAsia="SimSun"/>
+        </w:rPr>
+      </w:pPr>
+    </w:p>
+    <w:p>
+      <w:pPr>
+        <w:tabs>
+          <w:tab w:val="left" w:pos="1100"/>
+        </w:tabs>
+        <w:spacing w:line="240" w:lineRule="auto"/>
+        <w:ind w:leftChars="0" w:left="0"/>
+        <w:rPr>
+          <w:rFonts w:eastAsia="SimSun"/>
+        </w:rPr>
+      </w:pPr>
+      <w:r>
+        <w:rPr>
+          <w:rFonts w:eastAsia="SimSun"/>
+        </w:rPr>
+        <w:t xml:space="preserve">Step </w:t>
+      </w:r>
+      <w:r>
+        <w:rPr>
+          <w:rFonts w:eastAsia="SimSun"/>
+        </w:rPr>
+        <w:t>3: Select the path were fast copy will be installed</w:t>
+      </w:r>
+    </w:p>
+    <w:p>
+      <w:pPr>
+        <w:tabs>
+          <w:tab w:val="left" w:pos="1100"/>
+        </w:tabs>
+        <w:spacing w:line="240" w:lineRule="auto"/>
+        <w:ind w:leftChars="0" w:left="0"/>
+        <w:rPr>
+          <w:rFonts w:eastAsia="SimSun"/>
+        </w:rPr>
+      </w:pPr>
+      <w:r>
+        <w:rPr>
+          <w:rFonts w:eastAsia="SimSun"/>
+        </w:rPr>
+        <w:t xml:space="preserve">Step </w:t>
+      </w:r>
+      <w:r>
+        <w:rPr>
+          <w:rFonts w:eastAsia="SimSun"/>
+        </w:rPr>
+        <w:t>4</w:t>
+      </w:r>
+      <w:r>
+        <w:rPr>
+          <w:rFonts w:eastAsia="SimSun"/>
+        </w:rPr>
+        <w:t xml:space="preserve">: </w:t>
+      </w:r>
+      <w:r>
+        <w:rPr>
+          <w:rFonts w:eastAsia="SimSun"/>
+        </w:rPr>
+        <w:t>Sets default</w:t>
+      </w:r>
+      <w:r>
+        <w:rPr>
+          <w:rFonts w:eastAsia="SimSun"/>
+        </w:rPr>
+        <w:t xml:space="preserve"> configuration</w:t>
+      </w:r>
+    </w:p>
+    <w:p>
+      <w:pPr>
+        <w:tabs>
+          <w:tab w:val="left" w:pos="1100"/>
+        </w:tabs>
+        <w:spacing w:line="240" w:lineRule="auto"/>
+        <w:ind w:leftChars="0" w:left="0"/>
+        <w:rPr>
+          <w:rFonts w:eastAsia="SimSun"/>
+        </w:rPr>
+      </w:pPr>
+    </w:p>
+    <w:p>
+      <w:pPr>
+        <w:tabs>
+          <w:tab w:val="left" w:pos="1100"/>
+        </w:tabs>
+        <w:spacing w:line="240" w:lineRule="auto"/>
+        <w:ind w:leftChars="0" w:left="0"/>
         <w:jc w:val="center"/>
         <w:rPr>
           <w:rFonts w:eastAsia="SimSun"/>
@@ -1237,12 +1259,11 @@
         <w:rPr>
           <w:noProof/>
         </w:rPr>
-        <w:lastRenderedPageBreak/>
         <w:drawing>
-          <wp:inline distT="0" distB="0" distL="0" distR="0" wp14:anchorId="34C6B2FD" wp14:editId="744BB82E">
-            <wp:extent cx="3314700" cy="4171950"/>
-            <wp:effectExtent l="0" t="0" r="0" b="0"/>
-            <wp:docPr id="7" name="Picture 7"/>
+          <wp:inline distT="0" distB="0" distL="0" distR="0" wp14:anchorId="59569CD0" wp14:editId="367A8CD7">
+            <wp:extent cx="2657475" cy="2152650"/>
+            <wp:effectExtent l="0" t="0" r="9525" b="0"/>
+            <wp:docPr id="3" name="Picture 3"/>
             <wp:cNvGraphicFramePr>
               <a:graphicFrameLocks xmlns:a="http://schemas.openxmlformats.org/drawingml/2006/main" noChangeAspect="1"/>
             </wp:cNvGraphicFramePr>
@@ -1262,7 +1283,7 @@
                   <pic:spPr>
                     <a:xfrm>
                       <a:off x="0" y="0"/>
-                      <a:ext cx="3314700" cy="4171950"/>
+                      <a:ext cx="2657475" cy="2152650"/>
                     </a:xfrm>
                     <a:prstGeom prst="rect">
                       <a:avLst/>
@@ -1282,69 +1303,114 @@
         </w:tabs>
         <w:spacing w:line="240" w:lineRule="auto"/>
         <w:ind w:leftChars="0" w:left="0"/>
+        <w:rPr>
+          <w:rFonts w:eastAsia="SimSun"/>
+        </w:rPr>
+      </w:pPr>
+      <w:r>
+        <w:rPr>
+          <w:rFonts w:eastAsia="SimSun"/>
+        </w:rPr>
+        <w:t xml:space="preserve">Step </w:t>
+      </w:r>
+      <w:r>
+        <w:rPr>
+          <w:rFonts w:eastAsia="SimSun"/>
+        </w:rPr>
+        <w:t>5</w:t>
+      </w:r>
+      <w:r>
+        <w:rPr>
+          <w:rFonts w:eastAsia="SimSun"/>
+        </w:rPr>
+        <w:t xml:space="preserve">: </w:t>
+      </w:r>
+      <w:r>
+        <w:rPr>
+          <w:rFonts w:eastAsia="SimSun"/>
+        </w:rPr>
+        <w:t>The program was successfully installed</w:t>
+      </w:r>
+    </w:p>
+    <w:p>
+      <w:pPr>
+        <w:tabs>
+          <w:tab w:val="left" w:pos="1100"/>
+        </w:tabs>
+        <w:spacing w:line="240" w:lineRule="auto"/>
+        <w:ind w:leftChars="0" w:left="0"/>
+        <w:rPr>
+          <w:rFonts w:eastAsia="SimSun"/>
+        </w:rPr>
+      </w:pPr>
+      <w:proofErr w:type="spellStart"/>
+      <w:r>
+        <w:rPr>
+          <w:rFonts w:eastAsia="SimSun"/>
+          <w:b/>
+        </w:rPr>
+        <w:t>FastCopy</w:t>
+      </w:r>
+      <w:proofErr w:type="spellEnd"/>
+      <w:r>
+        <w:rPr>
+          <w:rFonts w:eastAsia="SimSun"/>
+          <w:b/>
+        </w:rPr>
+        <w:t xml:space="preserve"> Test</w:t>
+      </w:r>
+    </w:p>
+    <w:p>
+      <w:pPr>
+        <w:tabs>
+          <w:tab w:val="left" w:pos="1100"/>
+        </w:tabs>
+        <w:spacing w:line="240" w:lineRule="auto"/>
+        <w:ind w:leftChars="0" w:left="0"/>
+        <w:rPr>
+          <w:rFonts w:eastAsia="SimSun"/>
+        </w:rPr>
+      </w:pPr>
+      <w:r>
+        <w:rPr>
+          <w:rFonts w:eastAsia="SimSun"/>
+        </w:rPr>
+        <w:t xml:space="preserve">Step </w:t>
+      </w:r>
+      <w:r>
+        <w:rPr>
+          <w:rFonts w:eastAsia="SimSun"/>
+        </w:rPr>
+        <w:t>1</w:t>
+      </w:r>
+      <w:r>
+        <w:rPr>
+          <w:rFonts w:eastAsia="SimSun"/>
+        </w:rPr>
+        <w:t xml:space="preserve"> Open the tool and choose the path to be copied</w:t>
+      </w:r>
+    </w:p>
+    <w:p>
+      <w:pPr>
+        <w:tabs>
+          <w:tab w:val="left" w:pos="1100"/>
+        </w:tabs>
+        <w:spacing w:line="240" w:lineRule="auto"/>
+        <w:ind w:leftChars="0" w:left="0"/>
         <w:jc w:val="center"/>
         <w:rPr>
           <w:rFonts w:eastAsia="SimSun"/>
         </w:rPr>
       </w:pPr>
-    </w:p>
-    <w:p>
-      <w:pPr>
-        <w:tabs>
-          <w:tab w:val="left" w:pos="1100"/>
-        </w:tabs>
-        <w:spacing w:line="240" w:lineRule="auto"/>
-        <w:ind w:leftChars="0" w:left="0"/>
-        <w:rPr>
-          <w:rFonts w:eastAsia="SimSun"/>
-        </w:rPr>
-      </w:pPr>
-      <w:r>
-        <w:rPr>
-          <w:rFonts w:eastAsia="SimSun"/>
-        </w:rPr>
-        <w:t xml:space="preserve">Step 7: </w:t>
-      </w:r>
-      <w:r>
-        <w:rPr>
-          <w:rFonts w:eastAsia="SimSun"/>
-        </w:rPr>
-        <w:t>Select the path Target and click on execute</w:t>
-      </w:r>
-    </w:p>
-    <w:p>
-      <w:pPr>
-        <w:tabs>
-          <w:tab w:val="left" w:pos="1100"/>
-        </w:tabs>
-        <w:spacing w:line="240" w:lineRule="auto"/>
-        <w:ind w:leftChars="0" w:left="0"/>
-        <w:rPr>
-          <w:rFonts w:eastAsia="SimSun"/>
-        </w:rPr>
-      </w:pPr>
-    </w:p>
-    <w:p>
-      <w:pPr>
-        <w:tabs>
-          <w:tab w:val="left" w:pos="1100"/>
-        </w:tabs>
-        <w:spacing w:line="240" w:lineRule="auto"/>
-        <w:ind w:leftChars="0" w:left="0"/>
-        <w:jc w:val="center"/>
-        <w:rPr>
-          <w:rFonts w:eastAsia="SimSun"/>
-        </w:rPr>
-      </w:pPr>
       <w:r>
         <w:rPr>
           <w:noProof/>
         </w:rPr>
         <w:drawing>
-          <wp:inline distT="0" distB="0" distL="0" distR="0" wp14:anchorId="13F05545" wp14:editId="49E3B917">
-            <wp:extent cx="3324225" cy="3190875"/>
-            <wp:effectExtent l="0" t="0" r="9525" b="9525"/>
-            <wp:docPr id="10" name="Picture 10"/>
+          <wp:inline distT="0" distB="0" distL="0" distR="0" wp14:anchorId="764A6FC0" wp14:editId="02D5A2FD">
+            <wp:extent cx="3295650" cy="1209675"/>
+            <wp:effectExtent l="0" t="0" r="0" b="9525"/>
+            <wp:docPr id="5" name="Picture 5"/>
             <wp:cNvGraphicFramePr>
               <a:graphicFrameLocks xmlns:a="http://schemas.openxmlformats.org/drawingml/2006/main" noChangeAspect="1"/>
             </wp:cNvGraphicFramePr>
@@ -1364,7 +1430,7 @@
                   <pic:spPr>
                     <a:xfrm>
                       <a:off x="0" y="0"/>
-                      <a:ext cx="3324225" cy="3190875"/>
+                      <a:ext cx="3295650" cy="1209675"/>
                     </a:xfrm>
                     <a:prstGeom prst="rect">
                       <a:avLst/>
@@ -1384,33 +1450,33 @@
         </w:tabs>
         <w:spacing w:line="240" w:lineRule="auto"/>
         <w:ind w:leftChars="0" w:left="0"/>
-        <w:rPr>
-          <w:rFonts w:eastAsia="SimSun"/>
-        </w:rPr>
-      </w:pPr>
-    </w:p>
-    <w:p>
-      <w:pPr>
-        <w:tabs>
-          <w:tab w:val="left" w:pos="1100"/>
-        </w:tabs>
-        <w:spacing w:line="240" w:lineRule="auto"/>
-        <w:ind w:leftChars="0" w:left="0"/>
         <w:jc w:val="center"/>
         <w:rPr>
           <w:rFonts w:eastAsia="SimSun"/>
         </w:rPr>
       </w:pPr>
+    </w:p>
+    <w:p>
+      <w:pPr>
+        <w:tabs>
+          <w:tab w:val="left" w:pos="1100"/>
+        </w:tabs>
+        <w:spacing w:line="240" w:lineRule="auto"/>
+        <w:ind w:leftChars="0" w:left="0"/>
+        <w:jc w:val="center"/>
+        <w:rPr>
+          <w:rFonts w:eastAsia="SimSun"/>
+        </w:rPr>
+      </w:pPr>
       <w:r>
         <w:rPr>
           <w:noProof/>
         </w:rPr>
-        <w:lastRenderedPageBreak/>
         <w:drawing>
-          <wp:inline distT="0" distB="0" distL="0" distR="0" wp14:anchorId="3772BFC5" wp14:editId="564BA4B8">
-            <wp:extent cx="2978209" cy="3746500"/>
-            <wp:effectExtent l="0" t="0" r="0" b="6350"/>
-            <wp:docPr id="11" name="Picture 11"/>
+          <wp:inline distT="0" distB="0" distL="0" distR="0" wp14:anchorId="51BEA707" wp14:editId="6C1F2022">
+            <wp:extent cx="5274310" cy="1175385"/>
+            <wp:effectExtent l="0" t="0" r="2540" b="5715"/>
+            <wp:docPr id="6" name="Picture 6"/>
             <wp:cNvGraphicFramePr>
               <a:graphicFrameLocks xmlns:a="http://schemas.openxmlformats.org/drawingml/2006/main" noChangeAspect="1"/>
             </wp:cNvGraphicFramePr>
@@ -1430,7 +1496,7 @@
                   <pic:spPr>
                     <a:xfrm>
                       <a:off x="0" y="0"/>
-                      <a:ext cx="2984121" cy="3753937"/>
+                      <a:ext cx="5274310" cy="1175385"/>
                     </a:xfrm>
                     <a:prstGeom prst="rect">
                       <a:avLst/>
@@ -1450,62 +1516,154 @@
         </w:tabs>
         <w:spacing w:line="240" w:lineRule="auto"/>
         <w:ind w:leftChars="0" w:left="0"/>
-        <w:rPr>
-          <w:rFonts w:eastAsia="SimSun"/>
-        </w:rPr>
-      </w:pPr>
-    </w:p>
-    <w:p>
-      <w:pPr>
-        <w:tabs>
-          <w:tab w:val="left" w:pos="1100"/>
-        </w:tabs>
-        <w:spacing w:line="240" w:lineRule="auto"/>
-        <w:ind w:leftChars="0" w:left="0"/>
-        <w:rPr>
-          <w:rFonts w:eastAsia="SimSun"/>
-        </w:rPr>
-      </w:pPr>
-      <w:r>
-        <w:rPr>
-          <w:rFonts w:eastAsia="SimSun"/>
-        </w:rPr>
-        <w:t>Step 7:</w:t>
-      </w:r>
-      <w:r>
-        <w:rPr>
-          <w:rFonts w:eastAsia="SimSun"/>
-        </w:rPr>
-        <w:t xml:space="preserve"> When the task ends we can check</w:t>
-      </w:r>
-      <w:r>
-        <w:rPr>
-          <w:rFonts w:eastAsia="SimSun"/>
-        </w:rPr>
-        <w:t xml:space="preserve"> if the content was copied correctly </w:t>
-      </w:r>
-    </w:p>
-    <w:p>
-      <w:pPr>
-        <w:tabs>
-          <w:tab w:val="left" w:pos="1100"/>
-        </w:tabs>
-        <w:spacing w:line="240" w:lineRule="auto"/>
-        <w:ind w:leftChars="0" w:left="0"/>
         <w:jc w:val="center"/>
         <w:rPr>
           <w:rFonts w:eastAsia="SimSun"/>
         </w:rPr>
       </w:pPr>
+    </w:p>
+    <w:p>
+      <w:pPr>
+        <w:tabs>
+          <w:tab w:val="left" w:pos="1100"/>
+        </w:tabs>
+        <w:spacing w:line="240" w:lineRule="auto"/>
+        <w:ind w:leftChars="0" w:left="0"/>
+        <w:jc w:val="center"/>
+        <w:rPr>
+          <w:rFonts w:eastAsia="SimSun"/>
+        </w:rPr>
+      </w:pPr>
+    </w:p>
+    <w:p>
+      <w:pPr>
+        <w:tabs>
+          <w:tab w:val="left" w:pos="1100"/>
+        </w:tabs>
+        <w:spacing w:line="240" w:lineRule="auto"/>
+        <w:ind w:leftChars="0" w:left="0"/>
+        <w:jc w:val="center"/>
+        <w:rPr>
+          <w:rFonts w:eastAsia="SimSun"/>
+        </w:rPr>
+      </w:pPr>
+    </w:p>
+    <w:p>
+      <w:pPr>
+        <w:tabs>
+          <w:tab w:val="left" w:pos="1100"/>
+        </w:tabs>
+        <w:spacing w:line="240" w:lineRule="auto"/>
+        <w:ind w:leftChars="0" w:left="0"/>
+        <w:jc w:val="center"/>
+        <w:rPr>
+          <w:rFonts w:eastAsia="SimSun"/>
+        </w:rPr>
+      </w:pPr>
+    </w:p>
+    <w:p>
+      <w:pPr>
+        <w:tabs>
+          <w:tab w:val="left" w:pos="1100"/>
+        </w:tabs>
+        <w:spacing w:line="240" w:lineRule="auto"/>
+        <w:ind w:leftChars="0" w:left="0"/>
+        <w:jc w:val="center"/>
+        <w:rPr>
+          <w:rFonts w:eastAsia="SimSun"/>
+        </w:rPr>
+      </w:pPr>
+    </w:p>
+    <w:p>
+      <w:pPr>
+        <w:tabs>
+          <w:tab w:val="left" w:pos="1100"/>
+        </w:tabs>
+        <w:spacing w:line="240" w:lineRule="auto"/>
+        <w:ind w:leftChars="0" w:left="0"/>
+        <w:jc w:val="center"/>
+        <w:rPr>
+          <w:rFonts w:eastAsia="SimSun"/>
+        </w:rPr>
+      </w:pPr>
+    </w:p>
+    <w:p>
+      <w:pPr>
+        <w:tabs>
+          <w:tab w:val="left" w:pos="1100"/>
+        </w:tabs>
+        <w:spacing w:line="240" w:lineRule="auto"/>
+        <w:ind w:leftChars="0" w:left="0"/>
+        <w:jc w:val="center"/>
+        <w:rPr>
+          <w:rFonts w:eastAsia="SimSun"/>
+        </w:rPr>
+      </w:pPr>
+    </w:p>
+    <w:p>
+      <w:pPr>
+        <w:tabs>
+          <w:tab w:val="left" w:pos="1100"/>
+        </w:tabs>
+        <w:spacing w:line="240" w:lineRule="auto"/>
+        <w:ind w:leftChars="0" w:left="0"/>
+        <w:rPr>
+          <w:rFonts w:eastAsia="SimSun"/>
+        </w:rPr>
+      </w:pPr>
+    </w:p>
+    <w:p>
+      <w:pPr>
+        <w:tabs>
+          <w:tab w:val="left" w:pos="1100"/>
+        </w:tabs>
+        <w:spacing w:line="240" w:lineRule="auto"/>
+        <w:ind w:leftChars="0" w:left="0"/>
+        <w:rPr>
+          <w:rFonts w:eastAsia="SimSun"/>
+        </w:rPr>
+      </w:pPr>
+      <w:r>
+        <w:rPr>
+          <w:rFonts w:eastAsia="SimSun"/>
+        </w:rPr>
+        <w:lastRenderedPageBreak/>
+        <w:t xml:space="preserve">Step </w:t>
+      </w:r>
+      <w:r>
+        <w:rPr>
+          <w:rFonts w:eastAsia="SimSun"/>
+        </w:rPr>
+        <w:t>2</w:t>
+      </w:r>
+      <w:r>
+        <w:rPr>
+          <w:rFonts w:eastAsia="SimSun"/>
+        </w:rPr>
+        <w:t xml:space="preserve"> Start the copy task</w:t>
+      </w:r>
+    </w:p>
+    <w:p>
+      <w:pPr>
+        <w:tabs>
+          <w:tab w:val="left" w:pos="1100"/>
+        </w:tabs>
+        <w:spacing w:line="240" w:lineRule="auto"/>
+        <w:ind w:leftChars="0" w:left="0"/>
+        <w:jc w:val="center"/>
+        <w:rPr>
+          <w:rFonts w:eastAsia="SimSun"/>
+        </w:rPr>
+      </w:pPr>
       <w:r>
         <w:rPr>
           <w:noProof/>
         </w:rPr>
         <w:drawing>
-          <wp:inline distT="0" distB="0" distL="0" distR="0" wp14:anchorId="24F0242C" wp14:editId="724D644E">
-            <wp:extent cx="3305175" cy="2724150"/>
+          <wp:inline distT="0" distB="0" distL="0" distR="0" wp14:anchorId="0CC25F9C" wp14:editId="16761B71">
+            <wp:extent cx="3305175" cy="4152900"/>
             <wp:effectExtent l="0" t="0" r="9525" b="0"/>
-            <wp:docPr id="12" name="Picture 12"/>
+            <wp:docPr id="7" name="Picture 7"/>
             <wp:cNvGraphicFramePr>
               <a:graphicFrameLocks xmlns:a="http://schemas.openxmlformats.org/drawingml/2006/main" noChangeAspect="1"/>
             </wp:cNvGraphicFramePr>
@@ -1525,7 +1683,7 @@
                   <pic:spPr>
                     <a:xfrm>
                       <a:off x="0" y="0"/>
-                      <a:ext cx="3305175" cy="2724150"/>
+                      <a:ext cx="3305175" cy="4152900"/>
                     </a:xfrm>
                     <a:prstGeom prst="rect">
                       <a:avLst/>
@@ -1545,6 +1703,138 @@
         </w:tabs>
         <w:spacing w:line="240" w:lineRule="auto"/>
         <w:ind w:leftChars="0" w:left="0"/>
+        <w:jc w:val="center"/>
+        <w:rPr>
+          <w:rFonts w:eastAsia="SimSun"/>
+        </w:rPr>
+      </w:pPr>
+    </w:p>
+    <w:p>
+      <w:pPr>
+        <w:tabs>
+          <w:tab w:val="left" w:pos="1100"/>
+        </w:tabs>
+        <w:spacing w:line="240" w:lineRule="auto"/>
+        <w:ind w:leftChars="0" w:left="0"/>
+        <w:rPr>
+          <w:rFonts w:eastAsia="SimSun"/>
+        </w:rPr>
+      </w:pPr>
+      <w:r>
+        <w:rPr>
+          <w:rFonts w:eastAsia="SimSun"/>
+        </w:rPr>
+        <w:t xml:space="preserve">Step </w:t>
+      </w:r>
+      <w:r>
+        <w:rPr>
+          <w:rFonts w:eastAsia="SimSun"/>
+        </w:rPr>
+        <w:t>3</w:t>
+      </w:r>
+      <w:r>
+        <w:rPr>
+          <w:rFonts w:eastAsia="SimSun"/>
+        </w:rPr>
+        <w:t>:</w:t>
+      </w:r>
+      <w:r>
+        <w:rPr>
+          <w:rFonts w:eastAsia="SimSun"/>
+        </w:rPr>
+        <w:t xml:space="preserve"> When the task ends we can check</w:t>
+      </w:r>
+      <w:r>
+        <w:rPr>
+          <w:rFonts w:eastAsia="SimSun"/>
+        </w:rPr>
+        <w:t xml:space="preserve"> if the content was copied correctly </w:t>
+      </w:r>
+    </w:p>
+    <w:p>
+      <w:pPr>
+        <w:tabs>
+          <w:tab w:val="left" w:pos="1100"/>
+        </w:tabs>
+        <w:spacing w:line="240" w:lineRule="auto"/>
+        <w:ind w:leftChars="0" w:left="0"/>
+        <w:rPr>
+          <w:rFonts w:eastAsia="SimSun"/>
+        </w:rPr>
+      </w:pPr>
+    </w:p>
+    <w:p>
+      <w:pPr>
+        <w:tabs>
+          <w:tab w:val="left" w:pos="1100"/>
+        </w:tabs>
+        <w:spacing w:line="240" w:lineRule="auto"/>
+        <w:ind w:leftChars="0" w:left="0"/>
+        <w:jc w:val="center"/>
+        <w:rPr>
+          <w:rFonts w:eastAsia="SimSun"/>
+        </w:rPr>
+      </w:pPr>
+      <w:r>
+        <w:rPr>
+          <w:noProof/>
+        </w:rPr>
+        <w:drawing>
+          <wp:inline distT="0" distB="0" distL="0" distR="0" wp14:anchorId="60843184" wp14:editId="6511AD6F">
+            <wp:extent cx="5274310" cy="2830195"/>
+            <wp:effectExtent l="0" t="0" r="2540" b="8255"/>
+            <wp:docPr id="9" name="Picture 9"/>
+            <wp:cNvGraphicFramePr>
+              <a:graphicFrameLocks xmlns:a="http://schemas.openxmlformats.org/drawingml/2006/main" noChangeAspect="1"/>
+            </wp:cNvGraphicFramePr>
+            <a:graphic xmlns:a="http://schemas.openxmlformats.org/drawingml/2006/main">
+              <a:graphicData uri="http://schemas.openxmlformats.org/drawingml/2006/picture">
+                <pic:pic xmlns:pic="http://schemas.openxmlformats.org/drawingml/2006/picture">
+                  <pic:nvPicPr>
+                    <pic:cNvPr id="1" name=""/>
+                    <pic:cNvPicPr/>
+                  </pic:nvPicPr>
+                  <pic:blipFill>
+                    <a:blip r:embed="rId15"/>
+                    <a:stretch>
+                      <a:fillRect/>
+                    </a:stretch>
+                  </pic:blipFill>
+                  <pic:spPr>
+                    <a:xfrm>
+                      <a:off x="0" y="0"/>
+                      <a:ext cx="5274310" cy="2830195"/>
+                    </a:xfrm>
+                    <a:prstGeom prst="rect">
+                      <a:avLst/>
+                    </a:prstGeom>
+                  </pic:spPr>
+                </pic:pic>
+              </a:graphicData>
+            </a:graphic>
+          </wp:inline>
+        </w:drawing>
+      </w:r>
+      <w:r>
+        <w:rPr>
+          <w:noProof/>
+        </w:rPr>
+        <w:t xml:space="preserve"> </w:t>
+      </w:r>
+      <w:r>
+        <w:rPr>
+          <w:noProof/>
+        </w:rPr>
+        <w:t xml:space="preserve"> </w:t>
+      </w:r>
+    </w:p>
+    <w:p>
+      <w:pPr>
+        <w:tabs>
+          <w:tab w:val="left" w:pos="1100"/>
+        </w:tabs>
+        <w:spacing w:line="240" w:lineRule="auto"/>
+        <w:ind w:leftChars="0" w:left="0"/>
         <w:rPr>
           <w:rFonts w:eastAsia="SimSun"/>
         </w:rPr>
@@ -1575,13 +1865,1567 @@
         </w:rPr>
       </w:pPr>
     </w:p>
+    <w:p>
+      <w:pPr>
+        <w:tabs>
+          <w:tab w:val="left" w:pos="1100"/>
+        </w:tabs>
+        <w:spacing w:line="240" w:lineRule="auto"/>
+        <w:ind w:leftChars="0" w:left="0"/>
+        <w:rPr>
+          <w:b/>
+        </w:rPr>
+      </w:pPr>
+      <w:proofErr w:type="spellStart"/>
+      <w:r>
+        <w:rPr>
+          <w:rFonts w:eastAsia="SimSun"/>
+          <w:b/>
+        </w:rPr>
+        <w:t>FastCopy</w:t>
+      </w:r>
+      <w:proofErr w:type="spellEnd"/>
+      <w:r>
+        <w:rPr>
+          <w:rFonts w:eastAsia="SimSun"/>
+          <w:b/>
+        </w:rPr>
+        <w:t xml:space="preserve"> Test </w:t>
+      </w:r>
+      <w:r>
+        <w:rPr>
+          <w:rFonts w:eastAsia="SimSun"/>
+          <w:b/>
+        </w:rPr>
+        <w:t xml:space="preserve">- </w:t>
+      </w:r>
+      <w:r>
+        <w:rPr>
+          <w:b/>
+        </w:rPr>
+        <w:t>Across Windows Servers</w:t>
+      </w:r>
+      <w:r>
+        <w:rPr>
+          <w:b/>
+        </w:rPr>
+        <w:t xml:space="preserve"> (Same VPC)</w:t>
+      </w:r>
+    </w:p>
+    <w:p>
+      <w:pPr>
+        <w:tabs>
+          <w:tab w:val="left" w:pos="1100"/>
+        </w:tabs>
+        <w:spacing w:line="240" w:lineRule="auto"/>
+        <w:ind w:leftChars="0" w:left="0"/>
+        <w:rPr>
+          <w:rFonts w:eastAsia="SimSun"/>
+          <w:b/>
+        </w:rPr>
+      </w:pPr>
+      <w:r>
+        <w:rPr>
+          <w:rFonts w:eastAsia="SimSun"/>
+          <w:b/>
+        </w:rPr>
+        <w:t>ECS Target:</w:t>
+      </w:r>
+    </w:p>
+    <w:p>
+      <w:pPr>
+        <w:tabs>
+          <w:tab w:val="left" w:pos="1100"/>
+        </w:tabs>
+        <w:spacing w:line="240" w:lineRule="auto"/>
+        <w:ind w:leftChars="0" w:left="0"/>
+        <w:rPr>
+          <w:rFonts w:eastAsia="SimSun"/>
+        </w:rPr>
+      </w:pPr>
+      <w:r>
+        <w:rPr>
+          <w:rFonts w:eastAsia="SimSun"/>
+        </w:rPr>
+        <w:t xml:space="preserve">Step </w:t>
+      </w:r>
+      <w:r>
+        <w:rPr>
+          <w:rFonts w:eastAsia="SimSun"/>
+        </w:rPr>
+        <w:t xml:space="preserve">1 </w:t>
+      </w:r>
+      <w:r>
+        <w:rPr>
+          <w:rFonts w:eastAsia="SimSun"/>
+        </w:rPr>
+        <w:t>W</w:t>
+      </w:r>
+      <w:r>
+        <w:rPr>
+          <w:rFonts w:eastAsia="SimSun"/>
+        </w:rPr>
+        <w:t>e select the folder we want to share</w:t>
+      </w:r>
+    </w:p>
+    <w:p>
+      <w:pPr>
+        <w:tabs>
+          <w:tab w:val="left" w:pos="1100"/>
+        </w:tabs>
+        <w:spacing w:line="240" w:lineRule="auto"/>
+        <w:ind w:leftChars="0" w:left="0"/>
+        <w:jc w:val="center"/>
+        <w:rPr>
+          <w:rFonts w:eastAsia="SimSun"/>
+        </w:rPr>
+      </w:pPr>
+      <w:r>
+        <w:rPr>
+          <w:noProof/>
+        </w:rPr>
+        <w:drawing>
+          <wp:inline distT="0" distB="0" distL="0" distR="0" wp14:anchorId="131CE4B0" wp14:editId="23BC61AB">
+            <wp:extent cx="5274310" cy="2727960"/>
+            <wp:effectExtent l="0" t="0" r="2540" b="0"/>
+            <wp:docPr id="15" name="Picture 15"/>
+            <wp:cNvGraphicFramePr>
+              <a:graphicFrameLocks xmlns:a="http://schemas.openxmlformats.org/drawingml/2006/main" noChangeAspect="1"/>
+            </wp:cNvGraphicFramePr>
+            <a:graphic xmlns:a="http://schemas.openxmlformats.org/drawingml/2006/main">
+              <a:graphicData uri="http://schemas.openxmlformats.org/drawingml/2006/picture">
+                <pic:pic xmlns:pic="http://schemas.openxmlformats.org/drawingml/2006/picture">
+                  <pic:nvPicPr>
+                    <pic:cNvPr id="1" name=""/>
+                    <pic:cNvPicPr/>
+                  </pic:nvPicPr>
+                  <pic:blipFill>
+                    <a:blip r:embed="rId16"/>
+                    <a:stretch>
+                      <a:fillRect/>
+                    </a:stretch>
+                  </pic:blipFill>
+                  <pic:spPr>
+                    <a:xfrm>
+                      <a:off x="0" y="0"/>
+                      <a:ext cx="5274310" cy="2727960"/>
+                    </a:xfrm>
+                    <a:prstGeom prst="rect">
+                      <a:avLst/>
+                    </a:prstGeom>
+                  </pic:spPr>
+                </pic:pic>
+              </a:graphicData>
+            </a:graphic>
+          </wp:inline>
+        </w:drawing>
+      </w:r>
+    </w:p>
+    <w:p>
+      <w:pPr>
+        <w:tabs>
+          <w:tab w:val="left" w:pos="1100"/>
+        </w:tabs>
+        <w:spacing w:line="240" w:lineRule="auto"/>
+        <w:ind w:leftChars="0" w:left="0"/>
+        <w:rPr>
+          <w:rFonts w:eastAsia="SimSun"/>
+        </w:rPr>
+      </w:pPr>
+    </w:p>
+    <w:p>
+      <w:pPr>
+        <w:tabs>
+          <w:tab w:val="left" w:pos="1100"/>
+        </w:tabs>
+        <w:spacing w:line="240" w:lineRule="auto"/>
+        <w:ind w:leftChars="0" w:left="0"/>
+        <w:rPr>
+          <w:rFonts w:eastAsia="SimSun"/>
+        </w:rPr>
+      </w:pPr>
+      <w:r>
+        <w:rPr>
+          <w:rFonts w:eastAsia="SimSun"/>
+        </w:rPr>
+        <w:t xml:space="preserve">Step 2 </w:t>
+      </w:r>
+      <w:r>
+        <w:rPr>
+          <w:rFonts w:eastAsia="SimSun"/>
+        </w:rPr>
+        <w:t>Right-click o</w:t>
+      </w:r>
+      <w:r>
+        <w:rPr>
+          <w:rFonts w:eastAsia="SimSun"/>
+        </w:rPr>
+        <w:t>n the folder</w:t>
+      </w:r>
+      <w:r>
+        <w:rPr>
+          <w:rFonts w:eastAsia="SimSun"/>
+        </w:rPr>
+        <w:t>, select</w:t>
+      </w:r>
+      <w:r>
+        <w:rPr>
+          <w:rFonts w:eastAsia="SimSun"/>
+        </w:rPr>
+        <w:t xml:space="preserve"> “</w:t>
+      </w:r>
+      <w:r>
+        <w:rPr>
+          <w:rFonts w:eastAsia="SimSun"/>
+        </w:rPr>
+        <w:t>Give access to</w:t>
+      </w:r>
+      <w:r>
+        <w:rPr>
+          <w:rFonts w:eastAsia="SimSun"/>
+        </w:rPr>
+        <w:t>”</w:t>
+      </w:r>
+      <w:r>
+        <w:rPr>
+          <w:rFonts w:eastAsia="SimSun"/>
+        </w:rPr>
+        <w:t xml:space="preserve"> &gt; </w:t>
+      </w:r>
+      <w:r>
+        <w:rPr>
+          <w:rFonts w:eastAsia="SimSun"/>
+        </w:rPr>
+        <w:t>“</w:t>
+      </w:r>
+      <w:r>
+        <w:rPr>
+          <w:rFonts w:eastAsia="SimSun"/>
+        </w:rPr>
+        <w:t xml:space="preserve">Specific </w:t>
+      </w:r>
+      <w:r>
+        <w:rPr>
+          <w:rFonts w:eastAsia="SimSun"/>
+        </w:rPr>
+        <w:t>people”</w:t>
+      </w:r>
+    </w:p>
+    <w:p>
+      <w:pPr>
+        <w:tabs>
+          <w:tab w:val="left" w:pos="1100"/>
+        </w:tabs>
+        <w:spacing w:line="240" w:lineRule="auto"/>
+        <w:ind w:leftChars="0" w:left="0"/>
+        <w:jc w:val="center"/>
+        <w:rPr>
+          <w:rFonts w:eastAsia="SimSun"/>
+          <w:b/>
+        </w:rPr>
+      </w:pPr>
+      <w:r>
+        <w:rPr>
+          <w:rFonts w:eastAsia="SimSun"/>
+          <w:b/>
+        </w:rPr>
+        <w:drawing>
+          <wp:inline distT="0" distB="0" distL="0" distR="0" wp14:anchorId="2B8B2D2D" wp14:editId="18B85722">
+            <wp:extent cx="5274310" cy="3694430"/>
+            <wp:effectExtent l="0" t="0" r="2540" b="1270"/>
+            <wp:docPr id="8" name="Picture 8"/>
+            <wp:cNvGraphicFramePr>
+              <a:graphicFrameLocks xmlns:a="http://schemas.openxmlformats.org/drawingml/2006/main" noChangeAspect="1"/>
+            </wp:cNvGraphicFramePr>
+            <a:graphic xmlns:a="http://schemas.openxmlformats.org/drawingml/2006/main">
+              <a:graphicData uri="http://schemas.openxmlformats.org/drawingml/2006/picture">
+                <pic:pic xmlns:pic="http://schemas.openxmlformats.org/drawingml/2006/picture">
+                  <pic:nvPicPr>
+                    <pic:cNvPr id="1" name=""/>
+                    <pic:cNvPicPr/>
+                  </pic:nvPicPr>
+                  <pic:blipFill>
+                    <a:blip r:embed="rId17"/>
+                    <a:stretch>
+                      <a:fillRect/>
+                    </a:stretch>
+                  </pic:blipFill>
+                  <pic:spPr>
+                    <a:xfrm>
+                      <a:off x="0" y="0"/>
+                      <a:ext cx="5274310" cy="3694430"/>
+                    </a:xfrm>
+                    <a:prstGeom prst="rect">
+                      <a:avLst/>
+                    </a:prstGeom>
+                  </pic:spPr>
+                </pic:pic>
+              </a:graphicData>
+            </a:graphic>
+          </wp:inline>
+        </w:drawing>
+      </w:r>
+    </w:p>
+    <w:p>
+      <w:pPr>
+        <w:tabs>
+          <w:tab w:val="left" w:pos="1100"/>
+        </w:tabs>
+        <w:spacing w:line="240" w:lineRule="auto"/>
+        <w:ind w:leftChars="0" w:left="0"/>
+        <w:rPr>
+          <w:rFonts w:eastAsia="SimSun"/>
+          <w:b/>
+        </w:rPr>
+      </w:pPr>
+    </w:p>
+    <w:p>
+      <w:pPr>
+        <w:tabs>
+          <w:tab w:val="left" w:pos="1100"/>
+        </w:tabs>
+        <w:spacing w:line="240" w:lineRule="auto"/>
+        <w:ind w:leftChars="0" w:left="0"/>
+        <w:rPr>
+          <w:rFonts w:eastAsia="SimSun"/>
+          <w:b/>
+        </w:rPr>
+      </w:pPr>
+    </w:p>
+    <w:p>
+      <w:pPr>
+        <w:tabs>
+          <w:tab w:val="left" w:pos="1100"/>
+        </w:tabs>
+        <w:spacing w:line="240" w:lineRule="auto"/>
+        <w:ind w:leftChars="0" w:left="0"/>
+        <w:rPr>
+          <w:rFonts w:eastAsia="SimSun"/>
+          <w:b/>
+        </w:rPr>
+      </w:pPr>
+    </w:p>
+    <w:p>
+      <w:pPr>
+        <w:tabs>
+          <w:tab w:val="left" w:pos="1100"/>
+        </w:tabs>
+        <w:spacing w:line="240" w:lineRule="auto"/>
+        <w:ind w:leftChars="0" w:left="0"/>
+        <w:rPr>
+          <w:rFonts w:eastAsia="SimSun"/>
+          <w:b/>
+        </w:rPr>
+      </w:pPr>
+      <w:r>
+        <w:rPr>
+          <w:rFonts w:eastAsia="SimSun"/>
+        </w:rPr>
+        <w:lastRenderedPageBreak/>
+        <w:t xml:space="preserve">Step </w:t>
+      </w:r>
+      <w:r>
+        <w:rPr>
+          <w:rFonts w:eastAsia="SimSun"/>
+        </w:rPr>
+        <w:t xml:space="preserve">3 </w:t>
+      </w:r>
+      <w:r>
+        <w:rPr>
+          <w:rFonts w:eastAsia="SimSun"/>
+        </w:rPr>
+        <w:t xml:space="preserve">Select a user on the network you want to share the file with, or select </w:t>
+      </w:r>
+      <w:r>
+        <w:rPr>
+          <w:rFonts w:eastAsia="SimSun"/>
+        </w:rPr>
+        <w:t>“Everyone”</w:t>
+      </w:r>
+      <w:r>
+        <w:rPr>
+          <w:rFonts w:eastAsia="SimSun"/>
+        </w:rPr>
+        <w:t xml:space="preserve"> to grant access to the file to all users on the network.</w:t>
+      </w:r>
+    </w:p>
+    <w:p>
+      <w:pPr>
+        <w:tabs>
+          <w:tab w:val="left" w:pos="1100"/>
+        </w:tabs>
+        <w:spacing w:line="240" w:lineRule="auto"/>
+        <w:ind w:leftChars="0" w:left="0"/>
+        <w:jc w:val="center"/>
+        <w:rPr>
+          <w:rFonts w:eastAsia="SimSun"/>
+          <w:b/>
+        </w:rPr>
+      </w:pPr>
+      <w:r>
+        <w:rPr>
+          <w:rFonts w:eastAsia="SimSun"/>
+          <w:b/>
+        </w:rPr>
+        <w:drawing>
+          <wp:inline distT="0" distB="0" distL="0" distR="0" wp14:anchorId="745BFA0D" wp14:editId="2210ACF4">
+            <wp:extent cx="4061507" cy="3023882"/>
+            <wp:effectExtent l="0" t="0" r="0" b="5080"/>
+            <wp:docPr id="12" name="Picture 12"/>
+            <wp:cNvGraphicFramePr>
+              <a:graphicFrameLocks xmlns:a="http://schemas.openxmlformats.org/drawingml/2006/main" noChangeAspect="1"/>
+            </wp:cNvGraphicFramePr>
+            <a:graphic xmlns:a="http://schemas.openxmlformats.org/drawingml/2006/main">
+              <a:graphicData uri="http://schemas.openxmlformats.org/drawingml/2006/picture">
+                <pic:pic xmlns:pic="http://schemas.openxmlformats.org/drawingml/2006/picture">
+                  <pic:nvPicPr>
+                    <pic:cNvPr id="1" name=""/>
+                    <pic:cNvPicPr/>
+                  </pic:nvPicPr>
+                  <pic:blipFill>
+                    <a:blip r:embed="rId18"/>
+                    <a:stretch>
+                      <a:fillRect/>
+                    </a:stretch>
+                  </pic:blipFill>
+                  <pic:spPr>
+                    <a:xfrm>
+                      <a:off x="0" y="0"/>
+                      <a:ext cx="4073823" cy="3033052"/>
+                    </a:xfrm>
+                    <a:prstGeom prst="rect">
+                      <a:avLst/>
+                    </a:prstGeom>
+                  </pic:spPr>
+                </pic:pic>
+              </a:graphicData>
+            </a:graphic>
+          </wp:inline>
+        </w:drawing>
+      </w:r>
+    </w:p>
+    <w:p>
+      <w:pPr>
+        <w:tabs>
+          <w:tab w:val="left" w:pos="1100"/>
+        </w:tabs>
+        <w:spacing w:line="240" w:lineRule="auto"/>
+        <w:ind w:leftChars="0" w:left="0"/>
+        <w:jc w:val="center"/>
+        <w:rPr>
+          <w:rFonts w:eastAsia="SimSun"/>
+          <w:b/>
+        </w:rPr>
+      </w:pPr>
+      <w:r>
+        <w:rPr>
+          <w:noProof/>
+        </w:rPr>
+        <w:drawing>
+          <wp:inline distT="0" distB="0" distL="0" distR="0" wp14:anchorId="66FF3738" wp14:editId="3A4F7AFF">
+            <wp:extent cx="5274310" cy="3899535"/>
+            <wp:effectExtent l="0" t="0" r="2540" b="5715"/>
+            <wp:docPr id="13" name="Picture 13"/>
+            <wp:cNvGraphicFramePr>
+              <a:graphicFrameLocks xmlns:a="http://schemas.openxmlformats.org/drawingml/2006/main" noChangeAspect="1"/>
+            </wp:cNvGraphicFramePr>
+            <a:graphic xmlns:a="http://schemas.openxmlformats.org/drawingml/2006/main">
+              <a:graphicData uri="http://schemas.openxmlformats.org/drawingml/2006/picture">
+                <pic:pic xmlns:pic="http://schemas.openxmlformats.org/drawingml/2006/picture">
+                  <pic:nvPicPr>
+                    <pic:cNvPr id="1" name=""/>
+                    <pic:cNvPicPr/>
+                  </pic:nvPicPr>
+                  <pic:blipFill>
+                    <a:blip r:embed="rId19"/>
+                    <a:stretch>
+                      <a:fillRect/>
+                    </a:stretch>
+                  </pic:blipFill>
+                  <pic:spPr>
+                    <a:xfrm>
+                      <a:off x="0" y="0"/>
+                      <a:ext cx="5274310" cy="3899535"/>
+                    </a:xfrm>
+                    <a:prstGeom prst="rect">
+                      <a:avLst/>
+                    </a:prstGeom>
+                  </pic:spPr>
+                </pic:pic>
+              </a:graphicData>
+            </a:graphic>
+          </wp:inline>
+        </w:drawing>
+      </w:r>
+    </w:p>
+    <w:p>
+      <w:pPr>
+        <w:tabs>
+          <w:tab w:val="left" w:pos="1100"/>
+        </w:tabs>
+        <w:spacing w:line="240" w:lineRule="auto"/>
+        <w:ind w:leftChars="0" w:left="0"/>
+        <w:jc w:val="center"/>
+        <w:rPr>
+          <w:rFonts w:eastAsia="SimSun"/>
+          <w:b/>
+        </w:rPr>
+      </w:pPr>
+    </w:p>
+    <w:p>
+      <w:pPr>
+        <w:tabs>
+          <w:tab w:val="left" w:pos="1100"/>
+        </w:tabs>
+        <w:spacing w:line="240" w:lineRule="auto"/>
+        <w:ind w:leftChars="0" w:left="0"/>
+        <w:jc w:val="center"/>
+        <w:rPr>
+          <w:rFonts w:eastAsia="SimSun"/>
+          <w:b/>
+        </w:rPr>
+      </w:pPr>
+    </w:p>
+    <w:p>
+      <w:pPr>
+        <w:tabs>
+          <w:tab w:val="left" w:pos="1100"/>
+        </w:tabs>
+        <w:spacing w:line="240" w:lineRule="auto"/>
+        <w:ind w:leftChars="0" w:left="0"/>
+        <w:jc w:val="center"/>
+        <w:rPr>
+          <w:rFonts w:eastAsia="SimSun"/>
+          <w:b/>
+        </w:rPr>
+      </w:pPr>
+    </w:p>
+    <w:p>
+      <w:pPr>
+        <w:tabs>
+          <w:tab w:val="left" w:pos="1100"/>
+        </w:tabs>
+        <w:spacing w:line="240" w:lineRule="auto"/>
+        <w:ind w:leftChars="0" w:left="0"/>
+        <w:jc w:val="center"/>
+        <w:rPr>
+          <w:rFonts w:eastAsia="SimSun"/>
+          <w:b/>
+        </w:rPr>
+      </w:pPr>
+    </w:p>
+    <w:p>
+      <w:pPr>
+        <w:tabs>
+          <w:tab w:val="left" w:pos="1100"/>
+        </w:tabs>
+        <w:spacing w:line="240" w:lineRule="auto"/>
+        <w:ind w:leftChars="0" w:left="0"/>
+        <w:rPr>
+          <w:rFonts w:eastAsia="SimSun"/>
+          <w:b/>
+        </w:rPr>
+      </w:pPr>
+      <w:r>
+        <w:rPr>
+          <w:rFonts w:eastAsia="SimSun"/>
+        </w:rPr>
+        <w:lastRenderedPageBreak/>
+        <w:t xml:space="preserve">Step </w:t>
+      </w:r>
+      <w:r>
+        <w:rPr>
+          <w:rFonts w:eastAsia="SimSun"/>
+        </w:rPr>
+        <w:t xml:space="preserve">3 </w:t>
+      </w:r>
+      <w:r>
+        <w:rPr>
+          <w:rFonts w:eastAsia="SimSun"/>
+        </w:rPr>
+        <w:t>C</w:t>
+      </w:r>
+      <w:r>
+        <w:rPr>
+          <w:rFonts w:eastAsia="SimSun"/>
+        </w:rPr>
+        <w:t>opy the path of the shared folder</w:t>
+      </w:r>
+    </w:p>
+    <w:p>
+      <w:pPr>
+        <w:tabs>
+          <w:tab w:val="left" w:pos="1100"/>
+        </w:tabs>
+        <w:spacing w:line="240" w:lineRule="auto"/>
+        <w:ind w:leftChars="0" w:left="0"/>
+        <w:jc w:val="center"/>
+        <w:rPr>
+          <w:rFonts w:eastAsia="SimSun"/>
+          <w:b/>
+        </w:rPr>
+      </w:pPr>
+      <w:r>
+        <w:rPr>
+          <w:noProof/>
+        </w:rPr>
+        <w:drawing>
+          <wp:inline distT="0" distB="0" distL="0" distR="0" wp14:anchorId="2613BCCC" wp14:editId="4F1706CB">
+            <wp:extent cx="5274310" cy="4025265"/>
+            <wp:effectExtent l="0" t="0" r="2540" b="0"/>
+            <wp:docPr id="14" name="Picture 14"/>
+            <wp:cNvGraphicFramePr>
+              <a:graphicFrameLocks xmlns:a="http://schemas.openxmlformats.org/drawingml/2006/main" noChangeAspect="1"/>
+            </wp:cNvGraphicFramePr>
+            <a:graphic xmlns:a="http://schemas.openxmlformats.org/drawingml/2006/main">
+              <a:graphicData uri="http://schemas.openxmlformats.org/drawingml/2006/picture">
+                <pic:pic xmlns:pic="http://schemas.openxmlformats.org/drawingml/2006/picture">
+                  <pic:nvPicPr>
+                    <pic:cNvPr id="1" name=""/>
+                    <pic:cNvPicPr/>
+                  </pic:nvPicPr>
+                  <pic:blipFill>
+                    <a:blip r:embed="rId20"/>
+                    <a:stretch>
+                      <a:fillRect/>
+                    </a:stretch>
+                  </pic:blipFill>
+                  <pic:spPr>
+                    <a:xfrm>
+                      <a:off x="0" y="0"/>
+                      <a:ext cx="5274310" cy="4025265"/>
+                    </a:xfrm>
+                    <a:prstGeom prst="rect">
+                      <a:avLst/>
+                    </a:prstGeom>
+                  </pic:spPr>
+                </pic:pic>
+              </a:graphicData>
+            </a:graphic>
+          </wp:inline>
+        </w:drawing>
+      </w:r>
+    </w:p>
+    <w:p>
+      <w:pPr>
+        <w:tabs>
+          <w:tab w:val="left" w:pos="1100"/>
+        </w:tabs>
+        <w:spacing w:line="240" w:lineRule="auto"/>
+        <w:ind w:leftChars="0" w:left="0"/>
+        <w:rPr>
+          <w:b/>
+        </w:rPr>
+      </w:pPr>
+      <w:r>
+        <w:rPr>
+          <w:b/>
+        </w:rPr>
+        <w:t>ECS Source:</w:t>
+      </w:r>
+    </w:p>
+    <w:p>
+      <w:pPr>
+        <w:tabs>
+          <w:tab w:val="left" w:pos="1100"/>
+        </w:tabs>
+        <w:spacing w:line="240" w:lineRule="auto"/>
+        <w:ind w:leftChars="0" w:left="0"/>
+        <w:rPr>
+          <w:rFonts w:eastAsia="SimSun"/>
+        </w:rPr>
+      </w:pPr>
+      <w:r>
+        <w:rPr>
+          <w:rFonts w:eastAsia="SimSun"/>
+        </w:rPr>
+        <w:t xml:space="preserve">Step </w:t>
+      </w:r>
+      <w:r>
+        <w:rPr>
+          <w:rFonts w:eastAsia="SimSun"/>
+        </w:rPr>
+        <w:t>1 Open the tool and choose the path to be copied</w:t>
+      </w:r>
+    </w:p>
+    <w:p>
+      <w:pPr>
+        <w:tabs>
+          <w:tab w:val="left" w:pos="1100"/>
+        </w:tabs>
+        <w:spacing w:line="240" w:lineRule="auto"/>
+        <w:ind w:leftChars="0" w:left="0"/>
+        <w:rPr>
+          <w:rFonts w:eastAsia="SimSun"/>
+        </w:rPr>
+      </w:pPr>
+      <w:r>
+        <w:rPr>
+          <w:noProof/>
+        </w:rPr>
+        <w:drawing>
+          <wp:inline distT="0" distB="0" distL="0" distR="0" wp14:anchorId="4531598C" wp14:editId="3EC72014">
+            <wp:extent cx="5274310" cy="2313940"/>
+            <wp:effectExtent l="0" t="0" r="2540" b="0"/>
+            <wp:docPr id="18" name="Picture 18"/>
+            <wp:cNvGraphicFramePr>
+              <a:graphicFrameLocks xmlns:a="http://schemas.openxmlformats.org/drawingml/2006/main" noChangeAspect="1"/>
+            </wp:cNvGraphicFramePr>
+            <a:graphic xmlns:a="http://schemas.openxmlformats.org/drawingml/2006/main">
+              <a:graphicData uri="http://schemas.openxmlformats.org/drawingml/2006/picture">
+                <pic:pic xmlns:pic="http://schemas.openxmlformats.org/drawingml/2006/picture">
+                  <pic:nvPicPr>
+                    <pic:cNvPr id="1" name=""/>
+                    <pic:cNvPicPr/>
+                  </pic:nvPicPr>
+                  <pic:blipFill>
+                    <a:blip r:embed="rId21"/>
+                    <a:stretch>
+                      <a:fillRect/>
+                    </a:stretch>
+                  </pic:blipFill>
+                  <pic:spPr>
+                    <a:xfrm>
+                      <a:off x="0" y="0"/>
+                      <a:ext cx="5274310" cy="2313940"/>
+                    </a:xfrm>
+                    <a:prstGeom prst="rect">
+                      <a:avLst/>
+                    </a:prstGeom>
+                  </pic:spPr>
+                </pic:pic>
+              </a:graphicData>
+            </a:graphic>
+          </wp:inline>
+        </w:drawing>
+      </w:r>
+    </w:p>
+    <w:p>
+      <w:pPr>
+        <w:tabs>
+          <w:tab w:val="left" w:pos="1100"/>
+        </w:tabs>
+        <w:spacing w:line="240" w:lineRule="auto"/>
+        <w:ind w:leftChars="0" w:left="0"/>
+        <w:rPr>
+          <w:noProof/>
+        </w:rPr>
+      </w:pPr>
+      <w:r>
+        <w:rPr>
+          <w:noProof/>
+        </w:rPr>
+        <w:drawing>
+          <wp:inline distT="0" distB="0" distL="0" distR="0" wp14:anchorId="30888D30" wp14:editId="4CD75BCA">
+            <wp:extent cx="5274310" cy="1307465"/>
+            <wp:effectExtent l="0" t="0" r="2540" b="6985"/>
+            <wp:docPr id="17" name="Picture 17"/>
+            <wp:cNvGraphicFramePr>
+              <a:graphicFrameLocks xmlns:a="http://schemas.openxmlformats.org/drawingml/2006/main" noChangeAspect="1"/>
+            </wp:cNvGraphicFramePr>
+            <a:graphic xmlns:a="http://schemas.openxmlformats.org/drawingml/2006/main">
+              <a:graphicData uri="http://schemas.openxmlformats.org/drawingml/2006/picture">
+                <pic:pic xmlns:pic="http://schemas.openxmlformats.org/drawingml/2006/picture">
+                  <pic:nvPicPr>
+                    <pic:cNvPr id="1" name=""/>
+                    <pic:cNvPicPr/>
+                  </pic:nvPicPr>
+                  <pic:blipFill>
+                    <a:blip r:embed="rId22"/>
+                    <a:stretch>
+                      <a:fillRect/>
+                    </a:stretch>
+                  </pic:blipFill>
+                  <pic:spPr>
+                    <a:xfrm>
+                      <a:off x="0" y="0"/>
+                      <a:ext cx="5274310" cy="1307465"/>
+                    </a:xfrm>
+                    <a:prstGeom prst="rect">
+                      <a:avLst/>
+                    </a:prstGeom>
+                  </pic:spPr>
+                </pic:pic>
+              </a:graphicData>
+            </a:graphic>
+          </wp:inline>
+        </w:drawing>
+      </w:r>
+      <w:r>
+        <w:rPr>
+          <w:noProof/>
+        </w:rPr>
+        <w:t xml:space="preserve"> </w:t>
+      </w:r>
+    </w:p>
+    <w:p>
+      <w:pPr>
+        <w:tabs>
+          <w:tab w:val="left" w:pos="1100"/>
+        </w:tabs>
+        <w:spacing w:line="240" w:lineRule="auto"/>
+        <w:ind w:leftChars="0" w:left="0"/>
+        <w:rPr>
+          <w:rFonts w:eastAsia="SimSun"/>
+        </w:rPr>
+      </w:pPr>
+      <w:r>
+        <w:rPr>
+          <w:rFonts w:eastAsia="SimSun"/>
+        </w:rPr>
+        <w:lastRenderedPageBreak/>
+        <w:t xml:space="preserve">Step </w:t>
+      </w:r>
+      <w:r>
+        <w:rPr>
+          <w:rFonts w:eastAsia="SimSun"/>
+        </w:rPr>
+        <w:t xml:space="preserve">2 Ingress </w:t>
+      </w:r>
+      <w:r>
+        <w:rPr>
+          <w:rFonts w:eastAsia="SimSun"/>
+        </w:rPr>
+        <w:t>the path copied to the destination ECS.</w:t>
+      </w:r>
+    </w:p>
+    <w:p>
+      <w:pPr>
+        <w:tabs>
+          <w:tab w:val="left" w:pos="1100"/>
+        </w:tabs>
+        <w:spacing w:line="240" w:lineRule="auto"/>
+        <w:ind w:leftChars="0" w:left="0"/>
+        <w:rPr>
+          <w:rFonts w:eastAsia="SimSun"/>
+        </w:rPr>
+      </w:pPr>
+    </w:p>
+    <w:p>
+      <w:pPr>
+        <w:tabs>
+          <w:tab w:val="left" w:pos="1100"/>
+        </w:tabs>
+        <w:spacing w:line="240" w:lineRule="auto"/>
+        <w:ind w:leftChars="0" w:left="0"/>
+        <w:jc w:val="center"/>
+        <w:rPr>
+          <w:rFonts w:eastAsia="SimSun"/>
+        </w:rPr>
+      </w:pPr>
+      <w:r>
+        <w:rPr>
+          <w:noProof/>
+        </w:rPr>
+        <w:drawing>
+          <wp:inline distT="0" distB="0" distL="0" distR="0" wp14:anchorId="55E1E9DB" wp14:editId="16C6D2B4">
+            <wp:extent cx="4282393" cy="3600283"/>
+            <wp:effectExtent l="0" t="0" r="4445" b="635"/>
+            <wp:docPr id="19" name="Picture 19"/>
+            <wp:cNvGraphicFramePr>
+              <a:graphicFrameLocks xmlns:a="http://schemas.openxmlformats.org/drawingml/2006/main" noChangeAspect="1"/>
+            </wp:cNvGraphicFramePr>
+            <a:graphic xmlns:a="http://schemas.openxmlformats.org/drawingml/2006/main">
+              <a:graphicData uri="http://schemas.openxmlformats.org/drawingml/2006/picture">
+                <pic:pic xmlns:pic="http://schemas.openxmlformats.org/drawingml/2006/picture">
+                  <pic:nvPicPr>
+                    <pic:cNvPr id="1" name=""/>
+                    <pic:cNvPicPr/>
+                  </pic:nvPicPr>
+                  <pic:blipFill>
+                    <a:blip r:embed="rId23"/>
+                    <a:stretch>
+                      <a:fillRect/>
+                    </a:stretch>
+                  </pic:blipFill>
+                  <pic:spPr>
+                    <a:xfrm>
+                      <a:off x="0" y="0"/>
+                      <a:ext cx="4298674" cy="3613971"/>
+                    </a:xfrm>
+                    <a:prstGeom prst="rect">
+                      <a:avLst/>
+                    </a:prstGeom>
+                  </pic:spPr>
+                </pic:pic>
+              </a:graphicData>
+            </a:graphic>
+          </wp:inline>
+        </w:drawing>
+      </w:r>
+    </w:p>
+    <w:p>
+      <w:pPr>
+        <w:tabs>
+          <w:tab w:val="left" w:pos="1100"/>
+        </w:tabs>
+        <w:spacing w:line="240" w:lineRule="auto"/>
+        <w:ind w:leftChars="0" w:left="0"/>
+        <w:jc w:val="center"/>
+        <w:rPr>
+          <w:rFonts w:eastAsia="SimSun"/>
+        </w:rPr>
+      </w:pPr>
+      <w:r>
+        <w:rPr>
+          <w:noProof/>
+        </w:rPr>
+        <w:drawing>
+          <wp:inline distT="0" distB="0" distL="0" distR="0" wp14:anchorId="4FEB3851" wp14:editId="2B79F7F6">
+            <wp:extent cx="5038725" cy="2914650"/>
+            <wp:effectExtent l="0" t="0" r="9525" b="0"/>
+            <wp:docPr id="20" name="Picture 20"/>
+            <wp:cNvGraphicFramePr>
+              <a:graphicFrameLocks xmlns:a="http://schemas.openxmlformats.org/drawingml/2006/main" noChangeAspect="1"/>
+            </wp:cNvGraphicFramePr>
+            <a:graphic xmlns:a="http://schemas.openxmlformats.org/drawingml/2006/main">
+              <a:graphicData uri="http://schemas.openxmlformats.org/drawingml/2006/picture">
+                <pic:pic xmlns:pic="http://schemas.openxmlformats.org/drawingml/2006/picture">
+                  <pic:nvPicPr>
+                    <pic:cNvPr id="1" name=""/>
+                    <pic:cNvPicPr/>
+                  </pic:nvPicPr>
+                  <pic:blipFill>
+                    <a:blip r:embed="rId24"/>
+                    <a:stretch>
+                      <a:fillRect/>
+                    </a:stretch>
+                  </pic:blipFill>
+                  <pic:spPr>
+                    <a:xfrm>
+                      <a:off x="0" y="0"/>
+                      <a:ext cx="5038725" cy="2914650"/>
+                    </a:xfrm>
+                    <a:prstGeom prst="rect">
+                      <a:avLst/>
+                    </a:prstGeom>
+                  </pic:spPr>
+                </pic:pic>
+              </a:graphicData>
+            </a:graphic>
+          </wp:inline>
+        </w:drawing>
+      </w:r>
+    </w:p>
+    <w:p>
+      <w:pPr>
+        <w:tabs>
+          <w:tab w:val="left" w:pos="1100"/>
+        </w:tabs>
+        <w:spacing w:line="240" w:lineRule="auto"/>
+        <w:ind w:leftChars="0" w:left="0"/>
+        <w:jc w:val="center"/>
+        <w:rPr>
+          <w:rFonts w:eastAsia="SimSun"/>
+        </w:rPr>
+      </w:pPr>
+    </w:p>
+    <w:p>
+      <w:pPr>
+        <w:tabs>
+          <w:tab w:val="left" w:pos="1100"/>
+        </w:tabs>
+        <w:spacing w:line="240" w:lineRule="auto"/>
+        <w:ind w:leftChars="0" w:left="0"/>
+        <w:jc w:val="center"/>
+        <w:rPr>
+          <w:rFonts w:eastAsia="SimSun"/>
+        </w:rPr>
+      </w:pPr>
+    </w:p>
+    <w:p>
+      <w:pPr>
+        <w:tabs>
+          <w:tab w:val="left" w:pos="1100"/>
+        </w:tabs>
+        <w:spacing w:line="240" w:lineRule="auto"/>
+        <w:ind w:leftChars="0" w:left="0"/>
+        <w:jc w:val="center"/>
+        <w:rPr>
+          <w:rFonts w:eastAsia="SimSun"/>
+        </w:rPr>
+      </w:pPr>
+    </w:p>
+    <w:p>
+      <w:pPr>
+        <w:tabs>
+          <w:tab w:val="left" w:pos="1100"/>
+        </w:tabs>
+        <w:spacing w:line="240" w:lineRule="auto"/>
+        <w:ind w:leftChars="0" w:left="0"/>
+        <w:jc w:val="center"/>
+        <w:rPr>
+          <w:rFonts w:eastAsia="SimSun"/>
+        </w:rPr>
+      </w:pPr>
+    </w:p>
+    <w:p>
+      <w:pPr>
+        <w:tabs>
+          <w:tab w:val="left" w:pos="1100"/>
+        </w:tabs>
+        <w:spacing w:line="240" w:lineRule="auto"/>
+        <w:ind w:leftChars="0" w:left="0"/>
+        <w:jc w:val="center"/>
+        <w:rPr>
+          <w:rFonts w:eastAsia="SimSun"/>
+        </w:rPr>
+      </w:pPr>
+    </w:p>
+    <w:p>
+      <w:pPr>
+        <w:tabs>
+          <w:tab w:val="left" w:pos="1100"/>
+        </w:tabs>
+        <w:spacing w:line="240" w:lineRule="auto"/>
+        <w:ind w:leftChars="0" w:left="0"/>
+        <w:jc w:val="center"/>
+        <w:rPr>
+          <w:rFonts w:eastAsia="SimSun"/>
+        </w:rPr>
+      </w:pPr>
+    </w:p>
+    <w:p>
+      <w:pPr>
+        <w:tabs>
+          <w:tab w:val="left" w:pos="1100"/>
+        </w:tabs>
+        <w:spacing w:line="240" w:lineRule="auto"/>
+        <w:ind w:leftChars="0" w:left="0"/>
+        <w:rPr>
+          <w:rFonts w:eastAsia="SimSun"/>
+        </w:rPr>
+      </w:pPr>
+      <w:r>
+        <w:rPr>
+          <w:rFonts w:eastAsia="SimSun"/>
+        </w:rPr>
+        <w:lastRenderedPageBreak/>
+        <w:t xml:space="preserve">Step </w:t>
+      </w:r>
+      <w:r>
+        <w:rPr>
+          <w:rFonts w:eastAsia="SimSun"/>
+        </w:rPr>
+        <w:t>3 L</w:t>
+      </w:r>
+      <w:r>
+        <w:rPr>
+          <w:rFonts w:eastAsia="SimSun"/>
+        </w:rPr>
+        <w:t>ist the items to transfer</w:t>
+      </w:r>
+    </w:p>
+    <w:p>
+      <w:pPr>
+        <w:tabs>
+          <w:tab w:val="left" w:pos="1100"/>
+        </w:tabs>
+        <w:spacing w:line="240" w:lineRule="auto"/>
+        <w:ind w:leftChars="0" w:left="0"/>
+        <w:jc w:val="center"/>
+        <w:rPr>
+          <w:rFonts w:eastAsia="SimSun"/>
+        </w:rPr>
+      </w:pPr>
+      <w:r>
+        <w:rPr>
+          <w:noProof/>
+        </w:rPr>
+        <w:drawing>
+          <wp:inline distT="0" distB="0" distL="0" distR="0" wp14:anchorId="10398E09" wp14:editId="561A96D7">
+            <wp:extent cx="5004168" cy="3221441"/>
+            <wp:effectExtent l="0" t="0" r="6350" b="0"/>
+            <wp:docPr id="21" name="Picture 21"/>
+            <wp:cNvGraphicFramePr>
+              <a:graphicFrameLocks xmlns:a="http://schemas.openxmlformats.org/drawingml/2006/main" noChangeAspect="1"/>
+            </wp:cNvGraphicFramePr>
+            <a:graphic xmlns:a="http://schemas.openxmlformats.org/drawingml/2006/main">
+              <a:graphicData uri="http://schemas.openxmlformats.org/drawingml/2006/picture">
+                <pic:pic xmlns:pic="http://schemas.openxmlformats.org/drawingml/2006/picture">
+                  <pic:nvPicPr>
+                    <pic:cNvPr id="1" name=""/>
+                    <pic:cNvPicPr/>
+                  </pic:nvPicPr>
+                  <pic:blipFill>
+                    <a:blip r:embed="rId25"/>
+                    <a:stretch>
+                      <a:fillRect/>
+                    </a:stretch>
+                  </pic:blipFill>
+                  <pic:spPr>
+                    <a:xfrm>
+                      <a:off x="0" y="0"/>
+                      <a:ext cx="5012063" cy="3226523"/>
+                    </a:xfrm>
+                    <a:prstGeom prst="rect">
+                      <a:avLst/>
+                    </a:prstGeom>
+                  </pic:spPr>
+                </pic:pic>
+              </a:graphicData>
+            </a:graphic>
+          </wp:inline>
+        </w:drawing>
+      </w:r>
+    </w:p>
+    <w:p>
+      <w:pPr>
+        <w:tabs>
+          <w:tab w:val="left" w:pos="1100"/>
+        </w:tabs>
+        <w:spacing w:line="240" w:lineRule="auto"/>
+        <w:ind w:leftChars="0" w:left="0"/>
+        <w:jc w:val="center"/>
+        <w:rPr>
+          <w:rFonts w:eastAsia="SimSun"/>
+        </w:rPr>
+      </w:pPr>
+      <w:r>
+        <w:rPr>
+          <w:noProof/>
+        </w:rPr>
+        <w:drawing>
+          <wp:inline distT="0" distB="0" distL="0" distR="0" wp14:anchorId="613CF7E3" wp14:editId="14E32806">
+            <wp:extent cx="5074996" cy="3856655"/>
+            <wp:effectExtent l="0" t="0" r="0" b="0"/>
+            <wp:docPr id="22" name="Picture 22"/>
+            <wp:cNvGraphicFramePr>
+              <a:graphicFrameLocks xmlns:a="http://schemas.openxmlformats.org/drawingml/2006/main" noChangeAspect="1"/>
+            </wp:cNvGraphicFramePr>
+            <a:graphic xmlns:a="http://schemas.openxmlformats.org/drawingml/2006/main">
+              <a:graphicData uri="http://schemas.openxmlformats.org/drawingml/2006/picture">
+                <pic:pic xmlns:pic="http://schemas.openxmlformats.org/drawingml/2006/picture">
+                  <pic:nvPicPr>
+                    <pic:cNvPr id="1" name=""/>
+                    <pic:cNvPicPr/>
+                  </pic:nvPicPr>
+                  <pic:blipFill>
+                    <a:blip r:embed="rId26"/>
+                    <a:stretch>
+                      <a:fillRect/>
+                    </a:stretch>
+                  </pic:blipFill>
+                  <pic:spPr>
+                    <a:xfrm>
+                      <a:off x="0" y="0"/>
+                      <a:ext cx="5092699" cy="3870108"/>
+                    </a:xfrm>
+                    <a:prstGeom prst="rect">
+                      <a:avLst/>
+                    </a:prstGeom>
+                  </pic:spPr>
+                </pic:pic>
+              </a:graphicData>
+            </a:graphic>
+          </wp:inline>
+        </w:drawing>
+      </w:r>
+    </w:p>
+    <w:p>
+      <w:pPr>
+        <w:tabs>
+          <w:tab w:val="left" w:pos="1100"/>
+        </w:tabs>
+        <w:spacing w:line="240" w:lineRule="auto"/>
+        <w:ind w:leftChars="0" w:left="0"/>
+        <w:jc w:val="center"/>
+        <w:rPr>
+          <w:rFonts w:eastAsia="SimSun"/>
+        </w:rPr>
+      </w:pPr>
+    </w:p>
+    <w:p>
+      <w:pPr>
+        <w:tabs>
+          <w:tab w:val="left" w:pos="1100"/>
+        </w:tabs>
+        <w:spacing w:line="240" w:lineRule="auto"/>
+        <w:ind w:leftChars="0" w:left="0"/>
+        <w:jc w:val="center"/>
+        <w:rPr>
+          <w:rFonts w:eastAsia="SimSun"/>
+        </w:rPr>
+      </w:pPr>
+    </w:p>
+    <w:p>
+      <w:pPr>
+        <w:tabs>
+          <w:tab w:val="left" w:pos="1100"/>
+        </w:tabs>
+        <w:spacing w:line="240" w:lineRule="auto"/>
+        <w:ind w:leftChars="0" w:left="0"/>
+        <w:jc w:val="center"/>
+        <w:rPr>
+          <w:rFonts w:eastAsia="SimSun"/>
+        </w:rPr>
+      </w:pPr>
+      <w:bookmarkStart w:id="0" w:name="_GoBack"/>
+      <w:bookmarkEnd w:id="0"/>
+    </w:p>
+    <w:p>
+      <w:pPr>
+        <w:tabs>
+          <w:tab w:val="left" w:pos="1100"/>
+        </w:tabs>
+        <w:spacing w:line="240" w:lineRule="auto"/>
+        <w:ind w:leftChars="0" w:left="0"/>
+        <w:rPr>
+          <w:rFonts w:eastAsia="SimSun"/>
+        </w:rPr>
+      </w:pPr>
+    </w:p>
+    <w:p>
+      <w:pPr>
+        <w:tabs>
+          <w:tab w:val="left" w:pos="1100"/>
+        </w:tabs>
+        <w:spacing w:line="240" w:lineRule="auto"/>
+        <w:ind w:leftChars="0" w:left="0"/>
+        <w:rPr>
+          <w:rFonts w:eastAsia="SimSun"/>
+        </w:rPr>
+      </w:pPr>
+      <w:r>
+        <w:rPr>
+          <w:rFonts w:eastAsia="SimSun"/>
+        </w:rPr>
+        <w:lastRenderedPageBreak/>
+        <w:t xml:space="preserve">Step </w:t>
+      </w:r>
+      <w:r>
+        <w:rPr>
+          <w:rFonts w:eastAsia="SimSun"/>
+        </w:rPr>
+        <w:t>4</w:t>
+      </w:r>
+      <w:r>
+        <w:rPr>
+          <w:rFonts w:eastAsia="SimSun"/>
+        </w:rPr>
+        <w:t xml:space="preserve"> Start the copy task</w:t>
+      </w:r>
+    </w:p>
+    <w:p>
+      <w:pPr>
+        <w:tabs>
+          <w:tab w:val="left" w:pos="1100"/>
+        </w:tabs>
+        <w:spacing w:line="240" w:lineRule="auto"/>
+        <w:ind w:leftChars="0" w:left="0"/>
+        <w:rPr>
+          <w:rFonts w:eastAsia="SimSun"/>
+        </w:rPr>
+      </w:pPr>
+    </w:p>
+    <w:p>
+      <w:pPr>
+        <w:tabs>
+          <w:tab w:val="left" w:pos="1100"/>
+        </w:tabs>
+        <w:spacing w:line="240" w:lineRule="auto"/>
+        <w:ind w:leftChars="0" w:left="0"/>
+        <w:jc w:val="center"/>
+        <w:rPr>
+          <w:rFonts w:eastAsia="SimSun"/>
+        </w:rPr>
+      </w:pPr>
+      <w:r>
+        <w:rPr>
+          <w:noProof/>
+        </w:rPr>
+        <w:drawing>
+          <wp:inline distT="0" distB="0" distL="0" distR="0" wp14:anchorId="6D1582BE" wp14:editId="5BDA1FED">
+            <wp:extent cx="4501422" cy="3299923"/>
+            <wp:effectExtent l="0" t="0" r="0" b="0"/>
+            <wp:docPr id="23" name="Picture 23"/>
+            <wp:cNvGraphicFramePr>
+              <a:graphicFrameLocks xmlns:a="http://schemas.openxmlformats.org/drawingml/2006/main" noChangeAspect="1"/>
+            </wp:cNvGraphicFramePr>
+            <a:graphic xmlns:a="http://schemas.openxmlformats.org/drawingml/2006/main">
+              <a:graphicData uri="http://schemas.openxmlformats.org/drawingml/2006/picture">
+                <pic:pic xmlns:pic="http://schemas.openxmlformats.org/drawingml/2006/picture">
+                  <pic:nvPicPr>
+                    <pic:cNvPr id="1" name=""/>
+                    <pic:cNvPicPr/>
+                  </pic:nvPicPr>
+                  <pic:blipFill>
+                    <a:blip r:embed="rId27"/>
+                    <a:stretch>
+                      <a:fillRect/>
+                    </a:stretch>
+                  </pic:blipFill>
+                  <pic:spPr>
+                    <a:xfrm>
+                      <a:off x="0" y="0"/>
+                      <a:ext cx="4508758" cy="3305301"/>
+                    </a:xfrm>
+                    <a:prstGeom prst="rect">
+                      <a:avLst/>
+                    </a:prstGeom>
+                  </pic:spPr>
+                </pic:pic>
+              </a:graphicData>
+            </a:graphic>
+          </wp:inline>
+        </w:drawing>
+      </w:r>
+    </w:p>
+    <w:p>
+      <w:pPr>
+        <w:tabs>
+          <w:tab w:val="left" w:pos="1100"/>
+        </w:tabs>
+        <w:spacing w:line="240" w:lineRule="auto"/>
+        <w:ind w:leftChars="0" w:left="0"/>
+        <w:jc w:val="center"/>
+        <w:rPr>
+          <w:rFonts w:eastAsia="SimSun"/>
+        </w:rPr>
+      </w:pPr>
+    </w:p>
+    <w:p>
+      <w:pPr>
+        <w:tabs>
+          <w:tab w:val="left" w:pos="1100"/>
+        </w:tabs>
+        <w:spacing w:line="240" w:lineRule="auto"/>
+        <w:ind w:leftChars="0" w:left="0"/>
+        <w:jc w:val="center"/>
+        <w:rPr>
+          <w:rFonts w:eastAsia="SimSun"/>
+        </w:rPr>
+      </w:pPr>
+    </w:p>
+    <w:p>
+      <w:pPr>
+        <w:tabs>
+          <w:tab w:val="left" w:pos="1100"/>
+        </w:tabs>
+        <w:spacing w:line="240" w:lineRule="auto"/>
+        <w:ind w:leftChars="0" w:left="0"/>
+        <w:rPr>
+          <w:rFonts w:eastAsia="SimSun"/>
+        </w:rPr>
+      </w:pPr>
+      <w:r>
+        <w:rPr>
+          <w:rFonts w:eastAsia="SimSun"/>
+        </w:rPr>
+        <w:t xml:space="preserve">Step </w:t>
+      </w:r>
+      <w:r>
+        <w:rPr>
+          <w:rFonts w:eastAsia="SimSun"/>
+        </w:rPr>
+        <w:t>5</w:t>
+      </w:r>
+      <w:r>
+        <w:rPr>
+          <w:rFonts w:eastAsia="SimSun"/>
+        </w:rPr>
+        <w:t xml:space="preserve"> When the task ends we can check if the content was copied correctly </w:t>
+      </w:r>
+    </w:p>
+    <w:p>
+      <w:pPr>
+        <w:tabs>
+          <w:tab w:val="left" w:pos="1100"/>
+        </w:tabs>
+        <w:spacing w:line="240" w:lineRule="auto"/>
+        <w:ind w:leftChars="0" w:left="0"/>
+        <w:jc w:val="center"/>
+        <w:rPr>
+          <w:rFonts w:eastAsia="SimSun"/>
+        </w:rPr>
+      </w:pPr>
+      <w:r>
+        <w:rPr>
+          <w:noProof/>
+        </w:rPr>
+        <w:drawing>
+          <wp:inline distT="0" distB="0" distL="0" distR="0" wp14:anchorId="337B59E1" wp14:editId="3CCA09CD">
+            <wp:extent cx="4046646" cy="2900275"/>
+            <wp:effectExtent l="0" t="0" r="0" b="0"/>
+            <wp:docPr id="24" name="Picture 24"/>
+            <wp:cNvGraphicFramePr>
+              <a:graphicFrameLocks xmlns:a="http://schemas.openxmlformats.org/drawingml/2006/main" noChangeAspect="1"/>
+            </wp:cNvGraphicFramePr>
+            <a:graphic xmlns:a="http://schemas.openxmlformats.org/drawingml/2006/main">
+              <a:graphicData uri="http://schemas.openxmlformats.org/drawingml/2006/picture">
+                <pic:pic xmlns:pic="http://schemas.openxmlformats.org/drawingml/2006/picture">
+                  <pic:nvPicPr>
+                    <pic:cNvPr id="1" name=""/>
+                    <pic:cNvPicPr/>
+                  </pic:nvPicPr>
+                  <pic:blipFill>
+                    <a:blip r:embed="rId28"/>
+                    <a:stretch>
+                      <a:fillRect/>
+                    </a:stretch>
+                  </pic:blipFill>
+                  <pic:spPr>
+                    <a:xfrm>
+                      <a:off x="0" y="0"/>
+                      <a:ext cx="4051183" cy="2903527"/>
+                    </a:xfrm>
+                    <a:prstGeom prst="rect">
+                      <a:avLst/>
+                    </a:prstGeom>
+                  </pic:spPr>
+                </pic:pic>
+              </a:graphicData>
+            </a:graphic>
+          </wp:inline>
+        </w:drawing>
+      </w:r>
+    </w:p>
+    <w:p>
+      <w:pPr>
+        <w:tabs>
+          <w:tab w:val="left" w:pos="1100"/>
+        </w:tabs>
+        <w:spacing w:line="240" w:lineRule="auto"/>
+        <w:ind w:leftChars="0" w:left="0"/>
+        <w:rPr>
+          <w:rFonts w:eastAsia="SimSun"/>
+        </w:rPr>
+      </w:pPr>
+      <w:r>
+        <w:rPr>
+          <w:noProof/>
+        </w:rPr>
+        <w:lastRenderedPageBreak/>
+        <w:drawing>
+          <wp:anchor distT="0" distB="0" distL="114300" distR="114300" simplePos="0" relativeHeight="251659264" behindDoc="0" locked="0" layoutInCell="1" allowOverlap="1" wp14:anchorId="1337106C">
+            <wp:simplePos x="0" y="0"/>
+            <wp:positionH relativeFrom="page">
+              <wp:posOffset>465607</wp:posOffset>
+            </wp:positionH>
+            <wp:positionV relativeFrom="paragraph">
+              <wp:posOffset>208295</wp:posOffset>
+            </wp:positionV>
+            <wp:extent cx="2612390" cy="3584575"/>
+            <wp:effectExtent l="0" t="0" r="0" b="0"/>
+            <wp:wrapSquare wrapText="bothSides"/>
+            <wp:docPr id="25" name="Picture 25"/>
+            <wp:cNvGraphicFramePr>
+              <a:graphicFrameLocks xmlns:a="http://schemas.openxmlformats.org/drawingml/2006/main" noChangeAspect="1"/>
+            </wp:cNvGraphicFramePr>
+            <a:graphic xmlns:a="http://schemas.openxmlformats.org/drawingml/2006/main">
+              <a:graphicData uri="http://schemas.openxmlformats.org/drawingml/2006/picture">
+                <pic:pic xmlns:pic="http://schemas.openxmlformats.org/drawingml/2006/picture">
+                  <pic:nvPicPr>
+                    <pic:cNvPr id="1" name=""/>
+                    <pic:cNvPicPr/>
+                  </pic:nvPicPr>
+                  <pic:blipFill>
+                    <a:blip r:embed="rId29">
+                      <a:extLst>
+                        <a:ext uri="{28A0092B-C50C-407E-A947-70E740481C1C}">
+                          <a14:useLocalDpi xmlns:a14="http://schemas.microsoft.com/office/drawing/2010/main" val="0"/>
+                        </a:ext>
+                      </a:extLst>
+                    </a:blip>
+                    <a:stretch>
+                      <a:fillRect/>
+                    </a:stretch>
+                  </pic:blipFill>
+                  <pic:spPr>
+                    <a:xfrm>
+                      <a:off x="0" y="0"/>
+                      <a:ext cx="2612390" cy="3584575"/>
+                    </a:xfrm>
+                    <a:prstGeom prst="rect">
+                      <a:avLst/>
+                    </a:prstGeom>
+                  </pic:spPr>
+                </pic:pic>
+              </a:graphicData>
+            </a:graphic>
+          </wp:anchor>
+        </w:drawing>
+      </w:r>
+    </w:p>
+    <w:p>
+      <w:pPr>
+        <w:tabs>
+          <w:tab w:val="left" w:pos="1100"/>
+        </w:tabs>
+        <w:spacing w:line="240" w:lineRule="auto"/>
+        <w:ind w:leftChars="0" w:left="0"/>
+        <w:rPr>
+          <w:rFonts w:eastAsia="SimSun"/>
+        </w:rPr>
+      </w:pPr>
+      <w:r>
+        <w:rPr>
+          <w:noProof/>
+        </w:rPr>
+        <w:drawing>
+          <wp:anchor distT="0" distB="0" distL="114300" distR="114300" simplePos="0" relativeHeight="251658240" behindDoc="0" locked="0" layoutInCell="1" allowOverlap="1" wp14:anchorId="6419313F">
+            <wp:simplePos x="0" y="0"/>
+            <wp:positionH relativeFrom="page">
+              <wp:posOffset>3788788</wp:posOffset>
+            </wp:positionH>
+            <wp:positionV relativeFrom="paragraph">
+              <wp:posOffset>433109</wp:posOffset>
+            </wp:positionV>
+            <wp:extent cx="3378835" cy="2286635"/>
+            <wp:effectExtent l="0" t="0" r="0" b="0"/>
+            <wp:wrapTopAndBottom/>
+            <wp:docPr id="26" name="Picture 26"/>
+            <wp:cNvGraphicFramePr>
+              <a:graphicFrameLocks xmlns:a="http://schemas.openxmlformats.org/drawingml/2006/main" noChangeAspect="1"/>
+            </wp:cNvGraphicFramePr>
+            <a:graphic xmlns:a="http://schemas.openxmlformats.org/drawingml/2006/main">
+              <a:graphicData uri="http://schemas.openxmlformats.org/drawingml/2006/picture">
+                <pic:pic xmlns:pic="http://schemas.openxmlformats.org/drawingml/2006/picture">
+                  <pic:nvPicPr>
+                    <pic:cNvPr id="1" name=""/>
+                    <pic:cNvPicPr/>
+                  </pic:nvPicPr>
+                  <pic:blipFill>
+                    <a:blip r:embed="rId30">
+                      <a:extLst>
+                        <a:ext uri="{28A0092B-C50C-407E-A947-70E740481C1C}">
+                          <a14:useLocalDpi xmlns:a14="http://schemas.microsoft.com/office/drawing/2010/main" val="0"/>
+                        </a:ext>
+                      </a:extLst>
+                    </a:blip>
+                    <a:stretch>
+                      <a:fillRect/>
+                    </a:stretch>
+                  </pic:blipFill>
+                  <pic:spPr>
+                    <a:xfrm>
+                      <a:off x="0" y="0"/>
+                      <a:ext cx="3378835" cy="2286635"/>
+                    </a:xfrm>
+                    <a:prstGeom prst="rect">
+                      <a:avLst/>
+                    </a:prstGeom>
+                  </pic:spPr>
+                </pic:pic>
+              </a:graphicData>
+            </a:graphic>
+            <wp14:sizeRelH relativeFrom="margin">
+              <wp14:pctWidth>0</wp14:pctWidth>
+            </wp14:sizeRelH>
+            <wp14:sizeRelV relativeFrom="margin">
+              <wp14:pctHeight>0</wp14:pctHeight>
+            </wp14:sizeRelV>
+          </wp:anchor>
+        </w:drawing>
+      </w:r>
+    </w:p>
     <w:sectPr>
-      <w:headerReference w:type="even" r:id="rId15"/>
-      <w:headerReference w:type="default" r:id="rId16"/>
-      <w:footerReference w:type="even" r:id="rId17"/>
-      <w:footerReference w:type="default" r:id="rId18"/>
-      <w:headerReference w:type="first" r:id="rId19"/>
-      <w:footerReference w:type="first" r:id="rId20"/>
+      <w:headerReference w:type="even" r:id="rId31"/>
+      <w:headerReference w:type="default" r:id="rId32"/>
+      <w:footerReference w:type="even" r:id="rId33"/>
+      <w:footerReference w:type="default" r:id="rId34"/>
+      <w:headerReference w:type="first" r:id="rId35"/>
+      <w:footerReference w:type="first" r:id="rId36"/>
       <w:pgSz w:w="11906" w:h="16838"/>
       <w:pgMar w:top="1440" w:right="1800" w:bottom="1440" w:left="1800" w:header="851" w:footer="992" w:gutter="0"/>
       <w:cols w:space="425"/>
@@ -1667,7 +3511,7 @@
             <w:rPr>
               <w:noProof/>
             </w:rPr>
-            <w:t>2023-11-09</w:t>
+            <w:t>2023-11-15</w:t>
           </w:r>
           <w:r>
             <w:rPr>
@@ -4967,4 +6811,16 @@
   <a:objectDefaults/>
   <a:extraClrSchemeLst/>
 </a:theme>
+</file>
+
+<file path=customXml/item1.xml><?xml version="1.0" encoding="utf-8"?>
+<b:Sources xmlns:b="http://schemas.openxmlformats.org/officeDocument/2006/bibliography" xmlns="http://schemas.openxmlformats.org/officeDocument/2006/bibliography" SelectedStyle="\APASixthEditionOfficeOnline.xsl" StyleName="APA" Version="6"/>
+</file>
+
+<file path=customXml/itemProps1.xml><?xml version="1.0" encoding="utf-8"?>
+<ds:datastoreItem xmlns:ds="http://schemas.openxmlformats.org/officeDocument/2006/customXml" ds:itemID="{66C756A4-BDE7-4483-B4F2-C17CF3EE8A83}">
+  <ds:schemaRefs>
+    <ds:schemaRef ds:uri="http://schemas.openxmlformats.org/officeDocument/2006/bibliography"/>
+  </ds:schemaRefs>
+</ds:datastoreItem>
 </file>
</xml_diff>